<commit_message>
Minor fixes on abstract classes and interfaces advanced exercises
</commit_message>
<xml_diff>
--- a/Courses/Software-Sciences/Module-1-OOP/10.2-Abstract-Classes-and-Interfaces-Advanced/10.2-Abstract-Classes-and-Interfaces-Advanced-Exercises.docx
+++ b/Courses/Software-Sciences/Module-1-OOP/10.2-Abstract-Classes-and-Interfaces-Advanced/10.2-Abstract-Classes-and-Interfaces-Advanced-Exercises.docx
@@ -123,21 +123,7 @@
         <w:rPr>
           <w:lang w:val="bg-BG"/>
         </w:rPr>
-        <w:t xml:space="preserve">Пренасяме се в бъдещето и вие сте владетел на тоталитарно </w:t>
-      </w:r>
-      <w:proofErr w:type="spellStart"/>
-      <w:r>
-        <w:rPr>
-          <w:lang w:val="bg-BG"/>
-        </w:rPr>
-        <w:t>дистопично</w:t>
-      </w:r>
-      <w:proofErr w:type="spellEnd"/>
-      <w:r>
-        <w:rPr>
-          <w:lang w:val="bg-BG"/>
-        </w:rPr>
-        <w:t xml:space="preserve"> общество, обитавано от </w:t>
+        <w:t xml:space="preserve">Пренасяме се в бъдещето и вие сте владетел на тоталитарно дистопично общество, обитавано от </w:t>
       </w:r>
       <w:r>
         <w:rPr>
@@ -5836,7 +5822,7 @@
               <pic:pic xmlns:pic="http://schemas.openxmlformats.org/drawingml/2006/picture">
                 <pic:nvPicPr>
                   <pic:cNvPr id="1" name="Picture 1">
-                    <a:hlinkClick r:id="rId1"/>
+                    <a:hlinkClick r:id="rId20"/>
                   </pic:cNvPr>
                   <pic:cNvPicPr>
                     <a:picLocks noChangeAspect="1" noChangeArrowheads="1"/>

</xml_diff>

<commit_message>
fixes: polished the problems + fixes title
</commit_message>
<xml_diff>
--- a/Courses/Software-Sciences/Module-1-OOP/10.2-Abstract-Classes-and-Interfaces-Advanced/10.2-Abstract-Classes-and-Interfaces-Advanced-Exercises.docx
+++ b/Courses/Software-Sciences/Module-1-OOP/10.2-Abstract-Classes-and-Interfaces-Advanced/10.2-Abstract-Classes-and-Interfaces-Advanced-Exercises.docx
@@ -1,6 +1,6 @@
 
 <file path=word/document.xml><?xml version="1.0" encoding="utf-8"?>
-<w:document xmlns:wpc="http://schemas.microsoft.com/office/word/2010/wordprocessingCanvas" xmlns:cx="http://schemas.microsoft.com/office/drawing/2014/chartex" xmlns:cx1="http://schemas.microsoft.com/office/drawing/2015/9/8/chartex" xmlns:cx2="http://schemas.microsoft.com/office/drawing/2015/10/21/chartex" xmlns:cx3="http://schemas.microsoft.com/office/drawing/2016/5/9/chartex" xmlns:cx4="http://schemas.microsoft.com/office/drawing/2016/5/10/chartex" xmlns:cx5="http://schemas.microsoft.com/office/drawing/2016/5/11/chartex" xmlns:cx6="http://schemas.microsoft.com/office/drawing/2016/5/12/chartex" xmlns:cx7="http://schemas.microsoft.com/office/drawing/2016/5/13/chartex" xmlns:cx8="http://schemas.microsoft.com/office/drawing/2016/5/14/chartex" xmlns:mc="http://schemas.openxmlformats.org/markup-compatibility/2006" xmlns:aink="http://schemas.microsoft.com/office/drawing/2016/ink" xmlns:am3d="http://schemas.microsoft.com/office/drawing/2017/model3d" xmlns:o="urn:schemas-microsoft-com:office:office" xmlns:oel="http://schemas.microsoft.com/office/2019/extlst" xmlns:r="http://schemas.openxmlformats.org/officeDocument/2006/relationships" xmlns:m="http://schemas.openxmlformats.org/officeDocument/2006/math" xmlns:v="urn:schemas-microsoft-com:vml" xmlns:wp14="http://schemas.microsoft.com/office/word/2010/wordprocessingDrawing" xmlns:wp="http://schemas.openxmlformats.org/drawingml/2006/wordprocessingDrawing" xmlns:w10="urn:schemas-microsoft-com:office:word" xmlns:w="http://schemas.openxmlformats.org/wordprocessingml/2006/main" xmlns:w14="http://schemas.microsoft.com/office/word/2010/wordml" xmlns:w15="http://schemas.microsoft.com/office/word/2012/wordml" xmlns:w16cex="http://schemas.microsoft.com/office/word/2018/wordml/cex" xmlns:w16cid="http://schemas.microsoft.com/office/word/2016/wordml/cid" xmlns:w16="http://schemas.microsoft.com/office/word/2018/wordml" xmlns:w16du="http://schemas.microsoft.com/office/word/2023/wordml/word16du" xmlns:w16sdtdh="http://schemas.microsoft.com/office/word/2020/wordml/sdtdatahash" xmlns:w16se="http://schemas.microsoft.com/office/word/2015/wordml/symex" xmlns:wpg="http://schemas.microsoft.com/office/word/2010/wordprocessingGroup" xmlns:wpi="http://schemas.microsoft.com/office/word/2010/wordprocessingInk" xmlns:wne="http://schemas.microsoft.com/office/word/2006/wordml" xmlns:wps="http://schemas.microsoft.com/office/word/2010/wordprocessingShape" mc:Ignorable="w14 w15 w16se w16cid w16 w16cex w16sdtdh wp14">
+<w:document xmlns:wpc="http://schemas.microsoft.com/office/word/2010/wordprocessingCanvas" xmlns:cx="http://schemas.microsoft.com/office/drawing/2014/chartex" xmlns:cx1="http://schemas.microsoft.com/office/drawing/2015/9/8/chartex" xmlns:cx2="http://schemas.microsoft.com/office/drawing/2015/10/21/chartex" xmlns:cx3="http://schemas.microsoft.com/office/drawing/2016/5/9/chartex" xmlns:cx4="http://schemas.microsoft.com/office/drawing/2016/5/10/chartex" xmlns:cx5="http://schemas.microsoft.com/office/drawing/2016/5/11/chartex" xmlns:cx6="http://schemas.microsoft.com/office/drawing/2016/5/12/chartex" xmlns:cx7="http://schemas.microsoft.com/office/drawing/2016/5/13/chartex" xmlns:cx8="http://schemas.microsoft.com/office/drawing/2016/5/14/chartex" xmlns:mc="http://schemas.openxmlformats.org/markup-compatibility/2006" xmlns:aink="http://schemas.microsoft.com/office/drawing/2016/ink" xmlns:am3d="http://schemas.microsoft.com/office/drawing/2017/model3d" xmlns:o="urn:schemas-microsoft-com:office:office" xmlns:oel="http://schemas.microsoft.com/office/2019/extlst" xmlns:r="http://schemas.openxmlformats.org/officeDocument/2006/relationships" xmlns:m="http://schemas.openxmlformats.org/officeDocument/2006/math" xmlns:v="urn:schemas-microsoft-com:vml" xmlns:wp14="http://schemas.microsoft.com/office/word/2010/wordprocessingDrawing" xmlns:wp="http://schemas.openxmlformats.org/drawingml/2006/wordprocessingDrawing" xmlns:w10="urn:schemas-microsoft-com:office:word" xmlns:w="http://schemas.openxmlformats.org/wordprocessingml/2006/main" xmlns:w14="http://schemas.microsoft.com/office/word/2010/wordml" xmlns:w15="http://schemas.microsoft.com/office/word/2012/wordml" xmlns:w16cex="http://schemas.microsoft.com/office/word/2018/wordml/cex" xmlns:w16cid="http://schemas.microsoft.com/office/word/2016/wordml/cid" xmlns:w16="http://schemas.microsoft.com/office/word/2018/wordml" xmlns:w16sdtdh="http://schemas.microsoft.com/office/word/2020/wordml/sdtdatahash" xmlns:w16se="http://schemas.microsoft.com/office/word/2015/wordml/symex" xmlns:wpg="http://schemas.microsoft.com/office/word/2010/wordprocessingGroup" xmlns:wpi="http://schemas.microsoft.com/office/word/2010/wordprocessingInk" xmlns:wne="http://schemas.microsoft.com/office/word/2006/wordml" xmlns:wps="http://schemas.microsoft.com/office/word/2010/wordprocessingShape" mc:Ignorable="w14 w15 w16se w16cid w16 w16cex w16sdtdh wp14">
   <w:body>
     <w:p>
       <w:pPr>
@@ -30,6 +30,13 @@
           <w:lang w:val="bg-BG"/>
         </w:rPr>
         <w:t>Абстрактни класове и интерфейси</w:t>
+      </w:r>
+      <w:r>
+        <w:rPr>
+          <w:sz w:val="52"/>
+          <w:lang w:val="bg-BG"/>
+        </w:rPr>
+        <w:t xml:space="preserve"> – допълнителни задачи</w:t>
       </w:r>
     </w:p>
     <w:p>
@@ -87,15 +94,6 @@
     </w:p>
     <w:p>
       <w:pPr>
-        <w:rPr>
-          <w:rStyle w:val="Hyperlink"/>
-          <w:rFonts w:eastAsia="Times New Roman" w:cs="Arial"/>
-          <w:lang w:val="bg-BG"/>
-        </w:rPr>
-      </w:pPr>
-    </w:p>
-    <w:p>
-      <w:pPr>
         <w:pStyle w:val="Heading2"/>
         <w:numPr>
           <w:ilvl w:val="0"/>
@@ -448,7 +446,59 @@
     <w:p>
       <w:pPr>
         <w:jc w:val="both"/>
-      </w:pPr>
+        <w:rPr>
+          <w:bCs/>
+          <w:lang w:val="bg-BG"/>
+        </w:rPr>
+      </w:pPr>
+      <w:r>
+        <w:rPr>
+          <w:bCs/>
+          <w:lang w:val="bg-BG"/>
+        </w:rPr>
+        <w:t xml:space="preserve">Изходът от програмата ви трябва да се състои от </w:t>
+      </w:r>
+      <w:r>
+        <w:rPr>
+          <w:b/>
+        </w:rPr>
+        <w:t>id</w:t>
+      </w:r>
+      <w:r>
+        <w:rPr>
+          <w:bCs/>
+          <w:lang w:val="bg-BG"/>
+        </w:rPr>
+        <w:t xml:space="preserve">-тата на всички </w:t>
+      </w:r>
+      <w:r>
+        <w:rPr>
+          <w:b/>
+          <w:lang w:val="bg-BG"/>
+        </w:rPr>
+        <w:t xml:space="preserve">задържани </w:t>
+      </w:r>
+      <w:r>
+        <w:rPr>
+          <w:bCs/>
+          <w:lang w:val="bg-BG"/>
+        </w:rPr>
+        <w:t xml:space="preserve">граждани и роботи </w:t>
+      </w:r>
+      <w:r>
+        <w:rPr>
+          <w:b/>
+          <w:lang w:val="bg-BG"/>
+        </w:rPr>
+        <w:t>на отделен ред</w:t>
+      </w:r>
+      <w:r>
+        <w:rPr>
+          <w:bCs/>
+          <w:lang w:val="bg-BG"/>
+        </w:rPr>
+        <w:t xml:space="preserve"> в последователността, в която сте ги приели.</w:t>
+      </w:r>
     </w:p>
     <w:p>
       <w:pPr>
@@ -463,57 +513,98 @@
           <w:bCs/>
           <w:lang w:val="bg-BG"/>
         </w:rPr>
-        <w:t xml:space="preserve">Изходът от програмата ви трябва да се състои от </w:t>
-      </w:r>
-      <w:r>
-        <w:rPr>
-          <w:b/>
-        </w:rPr>
-        <w:t>id</w:t>
+        <w:t xml:space="preserve">Моделирайте чрез </w:t>
+      </w:r>
+      <w:r>
+        <w:rPr>
+          <w:b/>
+          <w:lang w:val="bg-BG"/>
+        </w:rPr>
+        <w:t>класове</w:t>
       </w:r>
       <w:r>
         <w:rPr>
           <w:bCs/>
           <w:lang w:val="bg-BG"/>
         </w:rPr>
-        <w:t xml:space="preserve">-тата на всички </w:t>
-      </w:r>
-      <w:r>
-        <w:rPr>
-          <w:b/>
-          <w:lang w:val="bg-BG"/>
-        </w:rPr>
-        <w:t xml:space="preserve">задържани </w:t>
+        <w:t xml:space="preserve"> и </w:t>
+      </w:r>
+      <w:r>
+        <w:rPr>
+          <w:b/>
+          <w:lang w:val="bg-BG"/>
+        </w:rPr>
+        <w:t>интерфейси</w:t>
       </w:r>
       <w:r>
         <w:rPr>
           <w:bCs/>
           <w:lang w:val="bg-BG"/>
         </w:rPr>
-        <w:t xml:space="preserve">граждани и роботи </w:t>
-      </w:r>
-      <w:r>
-        <w:rPr>
-          <w:b/>
-          <w:lang w:val="bg-BG"/>
-        </w:rPr>
-        <w:t>на отделен ред</w:t>
+        <w:t xml:space="preserve"> входните данни (например </w:t>
+      </w:r>
+      <w:r>
+        <w:rPr>
+          <w:rStyle w:val="CodeChar"/>
+        </w:rPr>
+        <w:t>IPerson</w:t>
       </w:r>
       <w:r>
         <w:rPr>
           <w:bCs/>
-          <w:lang w:val="bg-BG"/>
-        </w:rPr>
-        <w:t xml:space="preserve"> в последователността, в която сте ги приели.</w:t>
-      </w:r>
-    </w:p>
-    <w:p>
-      <w:pPr>
-        <w:jc w:val="both"/>
-        <w:rPr>
-          <w:lang w:val="bg-BG"/>
-        </w:rPr>
-      </w:pPr>
+        </w:rPr>
+        <w:t xml:space="preserve">, </w:t>
+      </w:r>
+      <w:r>
+        <w:rPr>
+          <w:rStyle w:val="CodeChar"/>
+        </w:rPr>
+        <w:t>Citizen</w:t>
+      </w:r>
+      <w:r>
+        <w:rPr>
+          <w:bCs/>
+        </w:rPr>
+        <w:t xml:space="preserve">, </w:t>
+      </w:r>
+      <w:r>
+        <w:rPr>
+          <w:rStyle w:val="CodeChar"/>
+        </w:rPr>
+        <w:t>Robot</w:t>
+      </w:r>
+      <w:r>
+        <w:rPr>
+          <w:bCs/>
+        </w:rPr>
+        <w:t>)</w:t>
+      </w:r>
+      <w:r>
+        <w:rPr>
+          <w:bCs/>
+          <w:lang w:val="bg-BG"/>
+        </w:rPr>
+        <w:t>. Прочетете входа в списък от</w:t>
+      </w:r>
+      <w:r>
+        <w:rPr>
+          <w:bCs/>
+        </w:rPr>
+        <w:t xml:space="preserve"> </w:t>
+      </w:r>
+      <w:r>
+        <w:rPr>
+          <w:rStyle w:val="CodeChar"/>
+        </w:rPr>
+        <w:t>IPerson</w:t>
+      </w:r>
+      <w:r>
+        <w:rPr>
+          <w:bCs/>
+          <w:lang w:val="bg-BG"/>
+        </w:rPr>
+        <w:t xml:space="preserve"> и го обработете, за да получите резултата на изхода.</w:t>
+      </w:r>
     </w:p>
     <w:p>
       <w:pPr>
@@ -900,13 +991,6 @@
     </w:tbl>
     <w:p>
       <w:pPr>
-        <w:rPr>
-          <w:lang w:val="bg-BG"/>
-        </w:rPr>
-      </w:pPr>
-    </w:p>
-    <w:p>
-      <w:pPr>
         <w:pStyle w:val="Heading2"/>
         <w:numPr>
           <w:ilvl w:val="0"/>
@@ -917,7 +1001,6 @@
         <w:rPr>
           <w:lang w:val="bg-BG"/>
         </w:rPr>
-        <w:lastRenderedPageBreak/>
         <w:t>Рожден ден</w:t>
       </w:r>
     </w:p>
@@ -944,6 +1027,7 @@
         <w:rPr>
           <w:lang w:val="bg-BG"/>
         </w:rPr>
+        <w:lastRenderedPageBreak/>
         <w:t xml:space="preserve">Разширете програмата от предишната задача, като добавите </w:t>
       </w:r>
       <w:r>
@@ -1826,13 +1910,6 @@
     </w:tbl>
     <w:p>
       <w:pPr>
-        <w:rPr>
-          <w:lang w:val="bg-BG"/>
-        </w:rPr>
-      </w:pPr>
-    </w:p>
-    <w:p>
-      <w:pPr>
         <w:pStyle w:val="Heading2"/>
         <w:numPr>
           <w:ilvl w:val="0"/>
@@ -1874,7 +1951,6 @@
         <w:rPr>
           <w:lang w:val="bg-BG"/>
         </w:rPr>
-        <w:lastRenderedPageBreak/>
         <w:t xml:space="preserve">Дефинирайте клас </w:t>
       </w:r>
       <w:r>
@@ -1982,7 +2058,7 @@
       </w:r>
       <w:r>
         <w:rPr>
-          <w:b/>
+          <w:bCs/>
           <w:lang w:val="bg-BG"/>
         </w:rPr>
         <w:t xml:space="preserve">. </w:t>
@@ -2277,6 +2353,7 @@
         <w:rPr>
           <w:lang w:val="bg-BG"/>
         </w:rPr>
+        <w:lastRenderedPageBreak/>
         <w:t>Вход</w:t>
       </w:r>
     </w:p>
@@ -3062,13 +3139,6 @@
     </w:tbl>
     <w:p>
       <w:pPr>
-        <w:rPr>
-          <w:lang w:val="bg-BG"/>
-        </w:rPr>
-      </w:pPr>
-    </w:p>
-    <w:p>
-      <w:pPr>
         <w:pStyle w:val="Heading2"/>
         <w:numPr>
           <w:ilvl w:val="0"/>
@@ -3082,7 +3152,6 @@
         <w:rPr>
           <w:lang w:val="bg-BG"/>
         </w:rPr>
-        <w:lastRenderedPageBreak/>
         <w:t>Експлицитни интерфейси</w:t>
       </w:r>
     </w:p>
@@ -3090,14 +3159,15 @@
       <w:pPr>
         <w:jc w:val="both"/>
         <w:rPr>
-          <w:noProof/>
-        </w:rPr>
-      </w:pPr>
-      <w:r>
-        <w:rPr>
-          <w:lang w:val="bg-BG"/>
-        </w:rPr>
-        <w:t xml:space="preserve">Създайте два интерфейса </w:t>
+          <w:lang w:val="bg-BG"/>
+        </w:rPr>
+      </w:pPr>
+      <w:r>
+        <w:rPr>
+          <w:noProof/>
+          <w:lang w:val="bg-BG"/>
+        </w:rPr>
+        <w:t xml:space="preserve">Създайте клас </w:t>
       </w:r>
       <w:r>
         <w:rPr>
@@ -3105,20 +3175,43 @@
           <w:b/>
           <w:noProof/>
         </w:rPr>
+        <w:t>Citizen</w:t>
+      </w:r>
+      <w:r>
+        <w:rPr>
+          <w:noProof/>
+          <w:lang w:val="bg-BG"/>
+        </w:rPr>
+        <w:t xml:space="preserve">, който имплементира </w:t>
+      </w:r>
+      <w:r>
+        <w:rPr>
+          <w:noProof/>
+          <w:lang w:val="bg-BG"/>
+        </w:rPr>
+        <w:t>два интерфейса</w:t>
+      </w:r>
+      <w:r>
+        <w:rPr>
+          <w:noProof/>
+          <w:lang w:val="bg-BG"/>
+        </w:rPr>
+        <w:t xml:space="preserve"> </w:t>
+      </w:r>
+      <w:r>
+        <w:rPr>
+          <w:rFonts w:ascii="Consolas" w:hAnsi="Consolas"/>
+          <w:b/>
+          <w:noProof/>
+        </w:rPr>
         <w:t>IResident</w:t>
       </w:r>
       <w:r>
         <w:rPr>
           <w:noProof/>
-        </w:rPr>
-        <w:t xml:space="preserve"> </w:t>
-      </w:r>
-      <w:r>
-        <w:rPr>
-          <w:noProof/>
-          <w:lang w:val="bg-BG"/>
-        </w:rPr>
-        <w:t xml:space="preserve">и </w:t>
+          <w:lang w:val="bg-BG"/>
+        </w:rPr>
+        <w:t xml:space="preserve"> и </w:t>
       </w:r>
       <w:r>
         <w:rPr>
@@ -3131,214 +3224,16 @@
       <w:r>
         <w:rPr>
           <w:noProof/>
-        </w:rPr>
-        <w:t>.</w:t>
-      </w:r>
-      <w:r>
-        <w:rPr>
-          <w:noProof/>
-          <w:lang w:val="bg-BG"/>
-        </w:rPr>
-        <w:t xml:space="preserve"> </w:t>
-      </w:r>
-      <w:r>
-        <w:rPr>
-          <w:rFonts w:ascii="Consolas" w:hAnsi="Consolas"/>
-          <w:b/>
-          <w:noProof/>
-        </w:rPr>
-        <w:t>IResident</w:t>
-      </w:r>
-      <w:r>
-        <w:rPr>
-          <w:noProof/>
-        </w:rPr>
-        <w:t xml:space="preserve"> </w:t>
-      </w:r>
-      <w:r>
-        <w:rPr>
-          <w:noProof/>
-          <w:lang w:val="bg-BG"/>
-        </w:rPr>
-        <w:t xml:space="preserve">трябва да има </w:t>
-      </w:r>
-      <w:r>
-        <w:rPr>
-          <w:rFonts w:ascii="Consolas" w:hAnsi="Consolas"/>
-          <w:b/>
-          <w:noProof/>
-        </w:rPr>
-        <w:t>name</w:t>
-      </w:r>
-      <w:r>
-        <w:rPr>
-          <w:rFonts w:ascii="Consolas" w:hAnsi="Consolas"/>
-          <w:b/>
-          <w:noProof/>
-          <w:lang w:val="bg-BG"/>
-        </w:rPr>
-        <w:t xml:space="preserve"> (име)</w:t>
-      </w:r>
-      <w:r>
-        <w:rPr>
-          <w:noProof/>
-        </w:rPr>
-        <w:t xml:space="preserve">, </w:t>
-      </w:r>
-      <w:r>
-        <w:rPr>
-          <w:rFonts w:ascii="Consolas" w:hAnsi="Consolas"/>
-          <w:b/>
-          <w:noProof/>
-        </w:rPr>
-        <w:t>country</w:t>
-      </w:r>
-      <w:r>
-        <w:rPr>
-          <w:rFonts w:ascii="Consolas" w:hAnsi="Consolas"/>
-          <w:b/>
-          <w:noProof/>
-          <w:lang w:val="bg-BG"/>
-        </w:rPr>
-        <w:t xml:space="preserve"> (държава)</w:t>
-      </w:r>
-      <w:r>
-        <w:rPr>
-          <w:noProof/>
-        </w:rPr>
-        <w:t xml:space="preserve"> </w:t>
-      </w:r>
-      <w:r>
-        <w:rPr>
-          <w:noProof/>
-          <w:lang w:val="bg-BG"/>
-        </w:rPr>
-        <w:t xml:space="preserve">и метод </w:t>
-      </w:r>
-      <w:r>
-        <w:rPr>
-          <w:rFonts w:ascii="Consolas" w:hAnsi="Consolas"/>
-          <w:b/>
-          <w:noProof/>
-        </w:rPr>
-        <w:t>GetName()</w:t>
-      </w:r>
-      <w:r>
-        <w:rPr>
-          <w:noProof/>
-        </w:rPr>
-        <w:t>.</w:t>
-      </w:r>
-      <w:r>
-        <w:rPr>
-          <w:noProof/>
-          <w:lang w:val="bg-BG"/>
-        </w:rPr>
-        <w:t xml:space="preserve"> </w:t>
-      </w:r>
-      <w:r>
-        <w:rPr>
-          <w:rFonts w:ascii="Consolas" w:hAnsi="Consolas"/>
-          <w:b/>
-          <w:noProof/>
-        </w:rPr>
-        <w:t>IPerson</w:t>
-      </w:r>
-      <w:r>
-        <w:rPr>
-          <w:noProof/>
-        </w:rPr>
-        <w:t xml:space="preserve"> </w:t>
-      </w:r>
-      <w:r>
-        <w:rPr>
-          <w:noProof/>
-          <w:lang w:val="bg-BG"/>
-        </w:rPr>
-        <w:t xml:space="preserve">трябва да има </w:t>
-      </w:r>
-      <w:r>
-        <w:rPr>
-          <w:rFonts w:ascii="Consolas" w:hAnsi="Consolas"/>
-          <w:b/>
-          <w:noProof/>
-        </w:rPr>
-        <w:t>name</w:t>
-      </w:r>
-      <w:r>
-        <w:rPr>
-          <w:rFonts w:ascii="Consolas" w:hAnsi="Consolas"/>
-          <w:b/>
-          <w:noProof/>
-        </w:rPr>
-        <w:t xml:space="preserve"> (</w:t>
-      </w:r>
-      <w:r>
-        <w:rPr>
-          <w:rFonts w:ascii="Consolas" w:hAnsi="Consolas"/>
-          <w:b/>
-          <w:noProof/>
-          <w:lang w:val="bg-BG"/>
-        </w:rPr>
-        <w:t>име)</w:t>
-      </w:r>
-      <w:r>
-        <w:rPr>
-          <w:noProof/>
-        </w:rPr>
-        <w:t xml:space="preserve">, </w:t>
-      </w:r>
-      <w:r>
-        <w:rPr>
-          <w:rFonts w:ascii="Consolas" w:hAnsi="Consolas"/>
-          <w:b/>
-          <w:noProof/>
-        </w:rPr>
-        <w:t>age</w:t>
-      </w:r>
-      <w:r>
-        <w:rPr>
-          <w:rFonts w:ascii="Consolas" w:hAnsi="Consolas"/>
-          <w:b/>
-          <w:noProof/>
-          <w:lang w:val="bg-BG"/>
-        </w:rPr>
-        <w:t xml:space="preserve"> (възраст)</w:t>
-      </w:r>
-      <w:r>
-        <w:rPr>
-          <w:b/>
-          <w:noProof/>
-        </w:rPr>
-        <w:t xml:space="preserve"> </w:t>
-      </w:r>
-      <w:r>
-        <w:rPr>
-          <w:noProof/>
-          <w:lang w:val="bg-BG"/>
-        </w:rPr>
-        <w:t>и метод</w:t>
-      </w:r>
-      <w:r>
-        <w:rPr>
-          <w:b/>
-          <w:noProof/>
-        </w:rPr>
-        <w:t xml:space="preserve"> </w:t>
-      </w:r>
-      <w:r>
-        <w:rPr>
-          <w:rFonts w:ascii="Consolas" w:hAnsi="Consolas"/>
-          <w:b/>
-          <w:noProof/>
-        </w:rPr>
-        <w:t>GetName()</w:t>
-      </w:r>
-      <w:r>
-        <w:rPr>
-          <w:noProof/>
-        </w:rPr>
-        <w:t>.</w:t>
+          <w:lang w:val="bg-BG"/>
+        </w:rPr>
+        <w:t>,</w:t>
+      </w:r>
+      <w:r>
+        <w:rPr>
+          <w:noProof/>
+          <w:lang w:val="bg-BG"/>
+        </w:rPr>
+        <w:t xml:space="preserve"> описани по-долу.</w:t>
       </w:r>
     </w:p>
     <w:p>
@@ -3351,10 +3246,9 @@
       </w:pPr>
       <w:r>
         <w:rPr>
-          <w:noProof/>
-          <w:lang w:val="bg-BG"/>
-        </w:rPr>
-        <w:t xml:space="preserve">Създайте клас </w:t>
+          <w:lang w:val="bg-BG"/>
+        </w:rPr>
+        <w:t xml:space="preserve">Създайте два интерфейса </w:t>
       </w:r>
       <w:r>
         <w:rPr>
@@ -3362,14 +3256,20 @@
           <w:b/>
           <w:noProof/>
         </w:rPr>
-        <w:t>Citizen</w:t>
-      </w:r>
-      <w:r>
-        <w:rPr>
-          <w:noProof/>
-          <w:lang w:val="bg-BG"/>
-        </w:rPr>
-        <w:t xml:space="preserve">, който имплементира и </w:t>
+        <w:t>IResident</w:t>
+      </w:r>
+      <w:r>
+        <w:rPr>
+          <w:noProof/>
+        </w:rPr>
+        <w:t xml:space="preserve"> </w:t>
+      </w:r>
+      <w:r>
+        <w:rPr>
+          <w:noProof/>
+          <w:lang w:val="bg-BG"/>
+        </w:rPr>
+        <w:t xml:space="preserve">и </w:t>
       </w:r>
       <w:r>
         <w:rPr>
@@ -3377,193 +3277,533 @@
           <w:b/>
           <w:noProof/>
         </w:rPr>
-        <w:t>IResident</w:t>
-      </w:r>
-      <w:r>
-        <w:rPr>
-          <w:noProof/>
-          <w:lang w:val="bg-BG"/>
-        </w:rPr>
-        <w:t xml:space="preserve">, и </w:t>
-      </w:r>
-      <w:r>
-        <w:rPr>
-          <w:rFonts w:ascii="Consolas" w:hAnsi="Consolas"/>
-          <w:b/>
-          <w:noProof/>
-        </w:rPr>
         <w:t>IPerson</w:t>
       </w:r>
       <w:r>
         <w:rPr>
           <w:noProof/>
         </w:rPr>
-        <w:t xml:space="preserve"> </w:t>
-      </w:r>
-      <w:r>
-        <w:rPr>
-          <w:noProof/>
-          <w:lang w:val="bg-BG"/>
-        </w:rPr>
-        <w:t>и експлицитно декларирайте, че методът</w:t>
-      </w:r>
-      <w:r>
-        <w:rPr>
-          <w:rFonts w:ascii="Consolas" w:hAnsi="Consolas"/>
-          <w:b/>
-          <w:noProof/>
-        </w:rPr>
-        <w:t xml:space="preserve"> </w:t>
-      </w:r>
-      <w:r>
-        <w:rPr>
-          <w:rFonts w:ascii="Consolas" w:hAnsi="Consolas"/>
-          <w:b/>
-          <w:noProof/>
-        </w:rPr>
-        <w:t>GetName()</w:t>
-      </w:r>
-      <w:r>
-        <w:rPr>
-          <w:rFonts w:ascii="Consolas" w:hAnsi="Consolas"/>
-          <w:b/>
-          <w:noProof/>
-          <w:lang w:val="bg-BG"/>
-        </w:rPr>
-        <w:t xml:space="preserve"> </w:t>
-      </w:r>
-      <w:r>
-        <w:rPr>
-          <w:noProof/>
-          <w:lang w:val="bg-BG"/>
-        </w:rPr>
-        <w:t xml:space="preserve">на </w:t>
-      </w:r>
-      <w:r>
-        <w:rPr>
-          <w:rFonts w:ascii="Consolas" w:hAnsi="Consolas"/>
-          <w:b/>
-          <w:noProof/>
-        </w:rPr>
-        <w:t>IResident</w:t>
-      </w:r>
-      <w:r>
-        <w:rPr>
-          <w:noProof/>
-          <w:lang w:val="bg-BG"/>
-        </w:rPr>
-        <w:t xml:space="preserve"> трябва да </w:t>
-      </w:r>
-      <w:r>
-        <w:rPr>
-          <w:b/>
-          <w:bCs/>
-          <w:noProof/>
-          <w:lang w:val="bg-BG"/>
-        </w:rPr>
-        <w:t xml:space="preserve">връща </w:t>
-      </w:r>
-      <w:r>
-        <w:rPr>
-          <w:noProof/>
-        </w:rPr>
-        <w:t>"</w:t>
-      </w:r>
-      <w:r>
-        <w:rPr>
-          <w:rFonts w:ascii="Consolas" w:hAnsi="Consolas"/>
-          <w:b/>
-          <w:noProof/>
-        </w:rPr>
-        <w:t>Mr/Ms/Mrs</w:t>
-      </w:r>
-      <w:r>
-        <w:rPr>
-          <w:noProof/>
-        </w:rPr>
-        <w:t xml:space="preserve"> "</w:t>
-      </w:r>
-      <w:r>
-        <w:rPr>
-          <w:noProof/>
-          <w:lang w:val="bg-BG"/>
-        </w:rPr>
-        <w:t xml:space="preserve"> преди името, докато метода </w:t>
-      </w:r>
-      <w:r>
-        <w:rPr>
-          <w:rFonts w:ascii="Consolas" w:hAnsi="Consolas"/>
-          <w:b/>
-          <w:noProof/>
-        </w:rPr>
-        <w:t>GetName()</w:t>
-      </w:r>
-      <w:r>
-        <w:rPr>
-          <w:rFonts w:ascii="Consolas" w:hAnsi="Consolas"/>
-          <w:b/>
-          <w:noProof/>
-          <w:lang w:val="bg-BG"/>
-        </w:rPr>
-        <w:t xml:space="preserve"> </w:t>
-      </w:r>
-      <w:r>
-        <w:rPr>
-          <w:noProof/>
-          <w:lang w:val="bg-BG"/>
-        </w:rPr>
-        <w:t xml:space="preserve">на </w:t>
-      </w:r>
-      <w:r>
-        <w:rPr>
-          <w:rFonts w:ascii="Consolas" w:hAnsi="Consolas"/>
-          <w:b/>
-          <w:noProof/>
-        </w:rPr>
-        <w:t>IPerson</w:t>
-      </w:r>
-      <w:r>
-        <w:rPr>
-          <w:noProof/>
-          <w:lang w:val="bg-BG"/>
-        </w:rPr>
-        <w:t xml:space="preserve"> трябва да връща </w:t>
-      </w:r>
-      <w:r>
-        <w:rPr>
-          <w:b/>
-          <w:bCs/>
-          <w:noProof/>
-          <w:lang w:val="bg-BG"/>
-        </w:rPr>
-        <w:t>само името</w:t>
-      </w:r>
-      <w:r>
-        <w:rPr>
-          <w:noProof/>
-          <w:lang w:val="bg-BG"/>
-        </w:rPr>
-        <w:t xml:space="preserve">. </w:t>
+        <w:t>.</w:t>
       </w:r>
     </w:p>
     <w:p>
       <w:pPr>
-        <w:pStyle w:val="Heading3"/>
-        <w:rPr>
-          <w:lang w:val="bg-BG"/>
-        </w:rPr>
-      </w:pPr>
-      <w:r>
-        <w:rPr>
-          <w:lang w:val="bg-BG"/>
-        </w:rPr>
-        <w:t>Вход</w:t>
+        <w:pStyle w:val="ListParagraph"/>
+        <w:numPr>
+          <w:ilvl w:val="0"/>
+          <w:numId w:val="16"/>
+        </w:numPr>
+        <w:jc w:val="both"/>
+        <w:rPr>
+          <w:noProof/>
+        </w:rPr>
+      </w:pPr>
+      <w:r>
+        <w:rPr>
+          <w:rFonts w:ascii="Consolas" w:hAnsi="Consolas"/>
+          <w:b/>
+          <w:noProof/>
+        </w:rPr>
+        <w:t>IResident</w:t>
+      </w:r>
+      <w:r>
+        <w:rPr>
+          <w:noProof/>
+        </w:rPr>
+        <w:t xml:space="preserve"> </w:t>
+      </w:r>
+      <w:r>
+        <w:rPr>
+          <w:noProof/>
+          <w:lang w:val="bg-BG"/>
+        </w:rPr>
+        <w:t xml:space="preserve">трябва да има </w:t>
+      </w:r>
+      <w:r>
+        <w:rPr>
+          <w:rFonts w:ascii="Consolas" w:hAnsi="Consolas"/>
+          <w:b/>
+          <w:noProof/>
+        </w:rPr>
+        <w:t>name</w:t>
+      </w:r>
+      <w:r>
+        <w:rPr>
+          <w:lang w:val="bg-BG"/>
+        </w:rPr>
+        <w:t xml:space="preserve"> </w:t>
+      </w:r>
+      <w:r>
+        <w:rPr>
+          <w:rFonts w:ascii="Consolas" w:hAnsi="Consolas"/>
+          <w:b/>
+          <w:noProof/>
+          <w:lang w:val="bg-BG"/>
+        </w:rPr>
+        <w:t>(име)</w:t>
+      </w:r>
+      <w:r>
+        <w:rPr>
+          <w:noProof/>
+        </w:rPr>
+        <w:t xml:space="preserve">, </w:t>
+      </w:r>
+      <w:r>
+        <w:rPr>
+          <w:rFonts w:ascii="Consolas" w:hAnsi="Consolas"/>
+          <w:b/>
+          <w:noProof/>
+        </w:rPr>
+        <w:t>country</w:t>
+      </w:r>
+      <w:r>
+        <w:rPr>
+          <w:lang w:val="bg-BG"/>
+        </w:rPr>
+        <w:t xml:space="preserve"> </w:t>
+      </w:r>
+      <w:r>
+        <w:rPr>
+          <w:rFonts w:ascii="Consolas" w:hAnsi="Consolas"/>
+          <w:b/>
+          <w:noProof/>
+          <w:lang w:val="bg-BG"/>
+        </w:rPr>
+        <w:t>(държава)</w:t>
+      </w:r>
+      <w:r>
+        <w:rPr>
+          <w:noProof/>
+        </w:rPr>
+        <w:t xml:space="preserve"> </w:t>
+      </w:r>
+      <w:r>
+        <w:rPr>
+          <w:noProof/>
+          <w:lang w:val="bg-BG"/>
+        </w:rPr>
+        <w:t xml:space="preserve">и метод </w:t>
+      </w:r>
+      <w:r>
+        <w:rPr>
+          <w:rFonts w:ascii="Consolas" w:hAnsi="Consolas"/>
+          <w:b/>
+          <w:noProof/>
+        </w:rPr>
+        <w:t>GetName()</w:t>
+      </w:r>
+      <w:r>
+        <w:rPr>
+          <w:noProof/>
+        </w:rPr>
+        <w:t>.</w:t>
       </w:r>
     </w:p>
     <w:p>
       <w:pPr>
+        <w:pStyle w:val="ListParagraph"/>
+        <w:numPr>
+          <w:ilvl w:val="0"/>
+          <w:numId w:val="16"/>
+        </w:numPr>
         <w:jc w:val="both"/>
         <w:rPr>
+          <w:noProof/>
+        </w:rPr>
+      </w:pPr>
+      <w:r>
+        <w:rPr>
+          <w:rFonts w:ascii="Consolas" w:hAnsi="Consolas"/>
+          <w:b/>
+          <w:noProof/>
+        </w:rPr>
+        <w:t>IPerson</w:t>
+      </w:r>
+      <w:r>
+        <w:rPr>
+          <w:noProof/>
+        </w:rPr>
+        <w:t xml:space="preserve"> </w:t>
+      </w:r>
+      <w:r>
+        <w:rPr>
+          <w:noProof/>
+          <w:lang w:val="bg-BG"/>
+        </w:rPr>
+        <w:t xml:space="preserve">трябва да има </w:t>
+      </w:r>
+      <w:r>
+        <w:rPr>
+          <w:rFonts w:ascii="Consolas" w:hAnsi="Consolas"/>
+          <w:b/>
+          <w:noProof/>
+        </w:rPr>
+        <w:t>name</w:t>
+      </w:r>
+      <w:r>
+        <w:t xml:space="preserve"> </w:t>
+      </w:r>
+      <w:r>
+        <w:rPr>
+          <w:rFonts w:ascii="Consolas" w:hAnsi="Consolas"/>
+          <w:b/>
+          <w:noProof/>
+        </w:rPr>
+        <w:t>(</w:t>
+      </w:r>
+      <w:r>
+        <w:rPr>
+          <w:rFonts w:ascii="Consolas" w:hAnsi="Consolas"/>
+          <w:b/>
+          <w:noProof/>
+          <w:lang w:val="bg-BG"/>
+        </w:rPr>
+        <w:t>име)</w:t>
+      </w:r>
+      <w:r>
+        <w:rPr>
+          <w:noProof/>
+        </w:rPr>
+        <w:t xml:space="preserve">, </w:t>
+      </w:r>
+      <w:r>
+        <w:rPr>
+          <w:rFonts w:ascii="Consolas" w:hAnsi="Consolas"/>
+          <w:b/>
+          <w:noProof/>
+        </w:rPr>
+        <w:t>age</w:t>
+      </w:r>
+      <w:r>
+        <w:rPr>
+          <w:lang w:val="bg-BG"/>
+        </w:rPr>
+        <w:t xml:space="preserve"> </w:t>
+      </w:r>
+      <w:r>
+        <w:rPr>
+          <w:rFonts w:ascii="Consolas" w:hAnsi="Consolas"/>
+          <w:b/>
+          <w:noProof/>
+          <w:lang w:val="bg-BG"/>
+        </w:rPr>
+        <w:t>(възраст)</w:t>
+      </w:r>
+      <w:r>
+        <w:rPr>
+          <w:b/>
+          <w:noProof/>
+        </w:rPr>
+        <w:t xml:space="preserve"> </w:t>
+      </w:r>
+      <w:r>
+        <w:rPr>
+          <w:noProof/>
+          <w:lang w:val="bg-BG"/>
+        </w:rPr>
+        <w:t>и метод</w:t>
+      </w:r>
+      <w:r>
+        <w:rPr>
+          <w:b/>
+          <w:noProof/>
+        </w:rPr>
+        <w:t xml:space="preserve"> </w:t>
+      </w:r>
+      <w:r>
+        <w:rPr>
+          <w:rFonts w:ascii="Consolas" w:hAnsi="Consolas"/>
+          <w:b/>
+          <w:noProof/>
+        </w:rPr>
+        <w:t>GetName()</w:t>
+      </w:r>
+      <w:r>
+        <w:rPr>
+          <w:noProof/>
+        </w:rPr>
+        <w:t>.</w:t>
+      </w:r>
+    </w:p>
+    <w:p>
+      <w:pPr>
+        <w:jc w:val="both"/>
+        <w:rPr>
+          <w:noProof/>
+          <w:lang w:val="bg-BG"/>
+        </w:rPr>
+      </w:pPr>
+      <w:r>
+        <w:rPr>
+          <w:noProof/>
+          <w:lang w:val="bg-BG"/>
+        </w:rPr>
+        <w:lastRenderedPageBreak/>
+        <w:t xml:space="preserve">Създайте клас </w:t>
+      </w:r>
+      <w:r>
+        <w:rPr>
+          <w:rFonts w:ascii="Consolas" w:hAnsi="Consolas"/>
+          <w:b/>
+          <w:noProof/>
+        </w:rPr>
+        <w:t>Citizen</w:t>
+      </w:r>
+      <w:r>
+        <w:rPr>
+          <w:noProof/>
+          <w:lang w:val="bg-BG"/>
+        </w:rPr>
+        <w:t xml:space="preserve">, който имплементира </w:t>
+      </w:r>
+      <w:r>
+        <w:rPr>
+          <w:noProof/>
+          <w:lang w:val="bg-BG"/>
+        </w:rPr>
+        <w:t xml:space="preserve">едновременно </w:t>
+      </w:r>
+      <w:r>
+        <w:rPr>
+          <w:rFonts w:ascii="Consolas" w:hAnsi="Consolas"/>
+          <w:b/>
+          <w:noProof/>
+        </w:rPr>
+        <w:t>IResident</w:t>
+      </w:r>
+      <w:r>
+        <w:rPr>
+          <w:noProof/>
+          <w:lang w:val="bg-BG"/>
+        </w:rPr>
+        <w:t xml:space="preserve"> и </w:t>
+      </w:r>
+      <w:r>
+        <w:rPr>
+          <w:rFonts w:ascii="Consolas" w:hAnsi="Consolas"/>
+          <w:b/>
+          <w:noProof/>
+        </w:rPr>
+        <w:t>IPerson</w:t>
+      </w:r>
+      <w:r>
+        <w:rPr>
+          <w:noProof/>
+          <w:lang w:val="bg-BG"/>
+        </w:rPr>
+        <w:t>.</w:t>
+      </w:r>
+    </w:p>
+    <w:p>
+      <w:pPr>
+        <w:pStyle w:val="ListParagraph"/>
+        <w:numPr>
+          <w:ilvl w:val="0"/>
+          <w:numId w:val="17"/>
+        </w:numPr>
+        <w:jc w:val="both"/>
+        <w:rPr>
+          <w:noProof/>
+          <w:lang w:val="bg-BG"/>
+        </w:rPr>
+      </w:pPr>
+      <w:r>
+        <w:rPr>
+          <w:noProof/>
+          <w:lang w:val="bg-BG"/>
+        </w:rPr>
+        <w:t>М</w:t>
+      </w:r>
+      <w:r>
+        <w:rPr>
+          <w:noProof/>
+          <w:lang w:val="bg-BG"/>
+        </w:rPr>
+        <w:t>етодът</w:t>
+      </w:r>
+      <w:r>
+        <w:t xml:space="preserve"> </w:t>
+      </w:r>
+      <w:r>
+        <w:rPr>
+          <w:rFonts w:ascii="Consolas" w:hAnsi="Consolas"/>
+          <w:b/>
+          <w:noProof/>
+        </w:rPr>
+        <w:t>GetName()</w:t>
+      </w:r>
+      <w:r>
+        <w:rPr>
+          <w:lang w:val="bg-BG"/>
+        </w:rPr>
+        <w:t xml:space="preserve"> </w:t>
+      </w:r>
+      <w:r>
+        <w:rPr>
+          <w:noProof/>
+          <w:lang w:val="bg-BG"/>
+        </w:rPr>
+        <w:t xml:space="preserve">на </w:t>
+      </w:r>
+      <w:r>
+        <w:rPr>
+          <w:rFonts w:ascii="Consolas" w:hAnsi="Consolas"/>
+          <w:b/>
+          <w:noProof/>
+        </w:rPr>
+        <w:t>IResident</w:t>
+      </w:r>
+      <w:r>
+        <w:rPr>
+          <w:noProof/>
+          <w:lang w:val="bg-BG"/>
+        </w:rPr>
+        <w:t xml:space="preserve"> трябва да </w:t>
+      </w:r>
+      <w:r>
+        <w:rPr>
+          <w:b/>
+          <w:bCs/>
+          <w:noProof/>
+          <w:lang w:val="bg-BG"/>
+        </w:rPr>
+        <w:t xml:space="preserve">връща </w:t>
+      </w:r>
+      <w:r>
+        <w:rPr>
+          <w:noProof/>
+        </w:rPr>
+        <w:t>"</w:t>
+      </w:r>
+      <w:r>
+        <w:rPr>
+          <w:rFonts w:ascii="Consolas" w:hAnsi="Consolas"/>
+          <w:b/>
+          <w:noProof/>
+        </w:rPr>
+        <w:t>Mr/Ms/Mrs</w:t>
+      </w:r>
+      <w:r>
+        <w:rPr>
+          <w:noProof/>
+        </w:rPr>
+        <w:t xml:space="preserve"> "</w:t>
+      </w:r>
+      <w:r>
+        <w:rPr>
+          <w:noProof/>
+          <w:lang w:val="bg-BG"/>
+        </w:rPr>
+        <w:t xml:space="preserve"> преди името</w:t>
+      </w:r>
+    </w:p>
+    <w:p>
+      <w:pPr>
+        <w:pStyle w:val="ListParagraph"/>
+        <w:numPr>
+          <w:ilvl w:val="0"/>
+          <w:numId w:val="17"/>
+        </w:numPr>
+        <w:jc w:val="both"/>
+        <w:rPr>
+          <w:noProof/>
+          <w:lang w:val="bg-BG"/>
+        </w:rPr>
+      </w:pPr>
+      <w:r>
+        <w:rPr>
+          <w:noProof/>
+          <w:lang w:val="bg-BG"/>
+        </w:rPr>
+        <w:t xml:space="preserve">Методът </w:t>
+      </w:r>
+      <w:r>
+        <w:rPr>
+          <w:rFonts w:ascii="Consolas" w:hAnsi="Consolas"/>
+          <w:b/>
+          <w:noProof/>
+        </w:rPr>
+        <w:t>GetName()</w:t>
+      </w:r>
+      <w:r>
+        <w:rPr>
+          <w:lang w:val="bg-BG"/>
+        </w:rPr>
+        <w:t xml:space="preserve"> </w:t>
+      </w:r>
+      <w:r>
+        <w:rPr>
+          <w:noProof/>
+          <w:lang w:val="bg-BG"/>
+        </w:rPr>
+        <w:t xml:space="preserve">на </w:t>
+      </w:r>
+      <w:r>
+        <w:rPr>
+          <w:rFonts w:ascii="Consolas" w:hAnsi="Consolas"/>
+          <w:b/>
+          <w:noProof/>
+        </w:rPr>
+        <w:t>IPerson</w:t>
+      </w:r>
+      <w:r>
+        <w:rPr>
+          <w:noProof/>
+          <w:lang w:val="bg-BG"/>
+        </w:rPr>
+        <w:t xml:space="preserve"> трябва да връща </w:t>
+      </w:r>
+      <w:r>
+        <w:rPr>
+          <w:b/>
+          <w:bCs/>
+          <w:noProof/>
+          <w:lang w:val="bg-BG"/>
+        </w:rPr>
+        <w:t>само името</w:t>
+      </w:r>
+      <w:r>
+        <w:rPr>
+          <w:noProof/>
+          <w:lang w:val="bg-BG"/>
+        </w:rPr>
+        <w:t>.</w:t>
+      </w:r>
+    </w:p>
+    <w:p>
+      <w:pPr>
+        <w:jc w:val="both"/>
+        <w:rPr>
+          <w:noProof/>
+          <w:lang w:val="bg-BG"/>
+        </w:rPr>
+      </w:pPr>
+      <w:r>
+        <w:rPr>
+          <w:noProof/>
+          <w:lang w:val="bg-BG"/>
+        </w:rPr>
+        <w:t>Най-разумно ще е да ползвате експлицитна имплементация на интерфейсите, за да решите конфликта със съвпадащите имена на някои от техните методи.</w:t>
+      </w:r>
+    </w:p>
+    <w:p>
+      <w:pPr>
+        <w:pStyle w:val="Heading3"/>
+        <w:rPr>
+          <w:lang w:val="bg-BG"/>
+        </w:rPr>
+      </w:pPr>
+      <w:r>
+        <w:rPr>
+          <w:lang w:val="bg-BG"/>
+        </w:rPr>
+        <w:t>Вход</w:t>
+      </w:r>
+    </w:p>
+    <w:p>
+      <w:pPr>
+        <w:jc w:val="both"/>
+        <w:rPr>
           <w:lang w:val="bg-BG"/>
         </w:rPr>
       </w:pPr>
@@ -3609,11 +3849,67 @@
         <w:t>Citizen</w:t>
       </w:r>
       <w:r>
+        <w:t xml:space="preserve"> </w:t>
+      </w:r>
+      <w:r>
+        <w:rPr>
+          <w:noProof/>
+          <w:lang w:val="bg-BG"/>
+        </w:rPr>
+        <w:t xml:space="preserve">(всеки на отделен ред). Всеки гражданин ще бъде във формата </w:t>
+      </w:r>
+      <w:r>
+        <w:rPr>
+          <w:noProof/>
+        </w:rPr>
+        <w:t>"</w:t>
+      </w:r>
+      <w:r>
         <w:rPr>
           <w:rFonts w:ascii="Consolas" w:hAnsi="Consolas"/>
           <w:b/>
           <w:noProof/>
-          <w:lang w:val="bg-BG"/>
+        </w:rPr>
+        <w:t>&lt;name&gt; &lt;country&gt; &lt;age&gt;</w:t>
+      </w:r>
+      <w:r>
+        <w:rPr>
+          <w:noProof/>
+        </w:rPr>
+        <w:t>"</w:t>
+      </w:r>
+      <w:r>
+        <w:rPr>
+          <w:noProof/>
+          <w:lang w:val="bg-BG"/>
+        </w:rPr>
+        <w:t xml:space="preserve">. </w:t>
+      </w:r>
+      <w:r>
+        <w:rPr>
+          <w:noProof/>
+          <w:lang w:val="bg-BG"/>
+        </w:rPr>
+        <w:t>С</w:t>
+      </w:r>
+      <w:r>
+        <w:rPr>
+          <w:noProof/>
+          <w:lang w:val="bg-BG"/>
+        </w:rPr>
+        <w:t xml:space="preserve">ъздайте съответната инстанция на </w:t>
+      </w:r>
+      <w:r>
+        <w:rPr>
+          <w:rFonts w:ascii="Consolas" w:hAnsi="Consolas"/>
+          <w:b/>
+          <w:noProof/>
+        </w:rPr>
+        <w:t>Citizen</w:t>
+      </w:r>
+      <w:r>
+        <w:rPr>
+          <w:noProof/>
         </w:rPr>
         <w:t xml:space="preserve"> </w:t>
       </w:r>
@@ -3622,13 +3918,7 @@
           <w:noProof/>
           <w:lang w:val="bg-BG"/>
         </w:rPr>
-        <w:t xml:space="preserve">(всеки на отделен ред). Всеки гражданин ще бъде във формата </w:t>
-      </w:r>
-      <w:r>
-        <w:rPr>
-          <w:noProof/>
-        </w:rPr>
-        <w:t>"</w:t>
+        <w:t xml:space="preserve">и отпечатайте неговия </w:t>
       </w:r>
       <w:r>
         <w:rPr>
@@ -3636,46 +3926,14 @@
           <w:b/>
           <w:noProof/>
         </w:rPr>
-        <w:t>&lt;name&gt; &lt;country&gt; &lt;age&gt;</w:t>
-      </w:r>
-      <w:r>
-        <w:rPr>
-          <w:noProof/>
-        </w:rPr>
-        <w:t>"</w:t>
-      </w:r>
-      <w:r>
-        <w:rPr>
-          <w:noProof/>
-          <w:lang w:val="bg-BG"/>
-        </w:rPr>
-        <w:t xml:space="preserve">. </w:t>
-      </w:r>
-      <w:r>
-        <w:rPr>
-          <w:noProof/>
-          <w:lang w:val="bg-BG"/>
-        </w:rPr>
-        <w:t>С</w:t>
-      </w:r>
-      <w:r>
-        <w:rPr>
-          <w:noProof/>
-          <w:lang w:val="bg-BG"/>
-        </w:rPr>
-        <w:t xml:space="preserve">ъздайте съответната инстанция на </w:t>
+        <w:t>GetName()</w:t>
       </w:r>
       <w:r>
         <w:rPr>
           <w:rFonts w:ascii="Consolas" w:hAnsi="Consolas"/>
           <w:b/>
           <w:noProof/>
-        </w:rPr>
-        <w:t>Citizen</w:t>
-      </w:r>
-      <w:r>
-        <w:rPr>
-          <w:noProof/>
+          <w:lang w:val="bg-BG"/>
         </w:rPr>
         <w:t xml:space="preserve"> </w:t>
       </w:r>
@@ -3684,7 +3942,7 @@
           <w:noProof/>
           <w:lang w:val="bg-BG"/>
         </w:rPr>
-        <w:t xml:space="preserve">и отпечатайте неговия </w:t>
+        <w:t>от</w:t>
       </w:r>
       <w:r>
         <w:rPr>
@@ -3692,31 +3950,62 @@
           <w:b/>
           <w:noProof/>
         </w:rPr>
+        <w:t xml:space="preserve"> </w:t>
+      </w:r>
+      <w:r>
+        <w:rPr>
+          <w:rFonts w:ascii="Consolas" w:hAnsi="Consolas"/>
+          <w:b/>
+          <w:noProof/>
+        </w:rPr>
+        <w:t>IPerson</w:t>
+      </w:r>
+      <w:r>
+        <w:rPr>
+          <w:rFonts w:ascii="Consolas" w:hAnsi="Consolas"/>
+          <w:b/>
+          <w:noProof/>
+          <w:lang w:val="bg-BG"/>
+        </w:rPr>
+        <w:t xml:space="preserve"> </w:t>
+      </w:r>
+      <w:r>
+        <w:rPr>
+          <w:noProof/>
+          <w:lang w:val="bg-BG"/>
+        </w:rPr>
+        <w:t xml:space="preserve">и неговия </w:t>
+      </w:r>
+      <w:r>
+        <w:rPr>
+          <w:rFonts w:ascii="Consolas" w:hAnsi="Consolas"/>
+          <w:b/>
+          <w:noProof/>
+        </w:rPr>
         <w:t>GetName()</w:t>
       </w:r>
       <w:r>
         <w:rPr>
+          <w:noProof/>
+          <w:lang w:val="bg-BG"/>
+        </w:rPr>
+        <w:t xml:space="preserve"> от</w:t>
+      </w:r>
+      <w:r>
+        <w:rPr>
           <w:rFonts w:ascii="Consolas" w:hAnsi="Consolas"/>
           <w:b/>
           <w:noProof/>
-          <w:lang w:val="bg-BG"/>
         </w:rPr>
         <w:t xml:space="preserve"> </w:t>
       </w:r>
       <w:r>
         <w:rPr>
-          <w:noProof/>
-          <w:lang w:val="bg-BG"/>
-        </w:rPr>
-        <w:t>от</w:t>
-      </w:r>
-      <w:r>
-        <w:rPr>
           <w:rFonts w:ascii="Consolas" w:hAnsi="Consolas"/>
           <w:b/>
           <w:noProof/>
         </w:rPr>
-        <w:t xml:space="preserve"> </w:t>
+        <w:t>IResi</w:t>
       </w:r>
       <w:r>
         <w:rPr>
@@ -3724,54 +4013,15 @@
           <w:b/>
           <w:noProof/>
         </w:rPr>
-        <w:t>IPerson</w:t>
+        <w:t>d</w:t>
       </w:r>
       <w:r>
         <w:rPr>
           <w:rFonts w:ascii="Consolas" w:hAnsi="Consolas"/>
           <w:b/>
           <w:noProof/>
-          <w:lang w:val="bg-BG"/>
-        </w:rPr>
-        <w:t xml:space="preserve"> </w:t>
-      </w:r>
-      <w:r>
-        <w:rPr>
-          <w:noProof/>
-          <w:lang w:val="bg-BG"/>
-        </w:rPr>
-        <w:t xml:space="preserve">и неговия </w:t>
-      </w:r>
-      <w:r>
-        <w:rPr>
-          <w:rFonts w:ascii="Consolas" w:hAnsi="Consolas"/>
-          <w:b/>
-          <w:noProof/>
-        </w:rPr>
-        <w:t>GetName()</w:t>
-      </w:r>
-      <w:r>
-        <w:rPr>
-          <w:noProof/>
-          <w:lang w:val="bg-BG"/>
-        </w:rPr>
-        <w:t xml:space="preserve"> от</w:t>
-      </w:r>
-      <w:r>
-        <w:rPr>
-          <w:rFonts w:ascii="Consolas" w:hAnsi="Consolas"/>
-          <w:b/>
-          <w:noProof/>
-        </w:rPr>
-        <w:t xml:space="preserve"> </w:t>
-      </w:r>
-      <w:r>
-        <w:rPr>
-          <w:rFonts w:ascii="Consolas" w:hAnsi="Consolas"/>
-          <w:b/>
-          <w:noProof/>
-        </w:rPr>
-        <w:t>IResitent</w:t>
+        </w:rPr>
+        <w:t>ent</w:t>
       </w:r>
       <w:r>
         <w:rPr>
@@ -4203,7 +4453,7 @@
 </file>
 
 <file path=word/endnotes.xml><?xml version="1.0" encoding="utf-8"?>
-<w:endnotes xmlns:wpc="http://schemas.microsoft.com/office/word/2010/wordprocessingCanvas" xmlns:cx="http://schemas.microsoft.com/office/drawing/2014/chartex" xmlns:cx1="http://schemas.microsoft.com/office/drawing/2015/9/8/chartex" xmlns:cx2="http://schemas.microsoft.com/office/drawing/2015/10/21/chartex" xmlns:cx3="http://schemas.microsoft.com/office/drawing/2016/5/9/chartex" xmlns:cx4="http://schemas.microsoft.com/office/drawing/2016/5/10/chartex" xmlns:cx5="http://schemas.microsoft.com/office/drawing/2016/5/11/chartex" xmlns:cx6="http://schemas.microsoft.com/office/drawing/2016/5/12/chartex" xmlns:cx7="http://schemas.microsoft.com/office/drawing/2016/5/13/chartex" xmlns:cx8="http://schemas.microsoft.com/office/drawing/2016/5/14/chartex" xmlns:mc="http://schemas.openxmlformats.org/markup-compatibility/2006" xmlns:aink="http://schemas.microsoft.com/office/drawing/2016/ink" xmlns:am3d="http://schemas.microsoft.com/office/drawing/2017/model3d" xmlns:o="urn:schemas-microsoft-com:office:office" xmlns:oel="http://schemas.microsoft.com/office/2019/extlst" xmlns:r="http://schemas.openxmlformats.org/officeDocument/2006/relationships" xmlns:m="http://schemas.openxmlformats.org/officeDocument/2006/math" xmlns:v="urn:schemas-microsoft-com:vml" xmlns:wp14="http://schemas.microsoft.com/office/word/2010/wordprocessingDrawing" xmlns:wp="http://schemas.openxmlformats.org/drawingml/2006/wordprocessingDrawing" xmlns:w10="urn:schemas-microsoft-com:office:word" xmlns:w="http://schemas.openxmlformats.org/wordprocessingml/2006/main" xmlns:w14="http://schemas.microsoft.com/office/word/2010/wordml" xmlns:w15="http://schemas.microsoft.com/office/word/2012/wordml" xmlns:w16cex="http://schemas.microsoft.com/office/word/2018/wordml/cex" xmlns:w16cid="http://schemas.microsoft.com/office/word/2016/wordml/cid" xmlns:w16="http://schemas.microsoft.com/office/word/2018/wordml" xmlns:w16du="http://schemas.microsoft.com/office/word/2023/wordml/word16du" xmlns:w16sdtdh="http://schemas.microsoft.com/office/word/2020/wordml/sdtdatahash" xmlns:w16se="http://schemas.microsoft.com/office/word/2015/wordml/symex" xmlns:wpg="http://schemas.microsoft.com/office/word/2010/wordprocessingGroup" xmlns:wpi="http://schemas.microsoft.com/office/word/2010/wordprocessingInk" xmlns:wne="http://schemas.microsoft.com/office/word/2006/wordml" xmlns:wps="http://schemas.microsoft.com/office/word/2010/wordprocessingShape" mc:Ignorable="w14 w15 w16se w16cid w16 w16cex w16sdtdh wp14">
+<w:endnotes xmlns:wpc="http://schemas.microsoft.com/office/word/2010/wordprocessingCanvas" xmlns:cx="http://schemas.microsoft.com/office/drawing/2014/chartex" xmlns:cx1="http://schemas.microsoft.com/office/drawing/2015/9/8/chartex" xmlns:cx2="http://schemas.microsoft.com/office/drawing/2015/10/21/chartex" xmlns:cx3="http://schemas.microsoft.com/office/drawing/2016/5/9/chartex" xmlns:cx4="http://schemas.microsoft.com/office/drawing/2016/5/10/chartex" xmlns:cx5="http://schemas.microsoft.com/office/drawing/2016/5/11/chartex" xmlns:cx6="http://schemas.microsoft.com/office/drawing/2016/5/12/chartex" xmlns:cx7="http://schemas.microsoft.com/office/drawing/2016/5/13/chartex" xmlns:cx8="http://schemas.microsoft.com/office/drawing/2016/5/14/chartex" xmlns:mc="http://schemas.openxmlformats.org/markup-compatibility/2006" xmlns:aink="http://schemas.microsoft.com/office/drawing/2016/ink" xmlns:am3d="http://schemas.microsoft.com/office/drawing/2017/model3d" xmlns:o="urn:schemas-microsoft-com:office:office" xmlns:oel="http://schemas.microsoft.com/office/2019/extlst" xmlns:r="http://schemas.openxmlformats.org/officeDocument/2006/relationships" xmlns:m="http://schemas.openxmlformats.org/officeDocument/2006/math" xmlns:v="urn:schemas-microsoft-com:vml" xmlns:wp14="http://schemas.microsoft.com/office/word/2010/wordprocessingDrawing" xmlns:wp="http://schemas.openxmlformats.org/drawingml/2006/wordprocessingDrawing" xmlns:w10="urn:schemas-microsoft-com:office:word" xmlns:w="http://schemas.openxmlformats.org/wordprocessingml/2006/main" xmlns:w14="http://schemas.microsoft.com/office/word/2010/wordml" xmlns:w15="http://schemas.microsoft.com/office/word/2012/wordml" xmlns:w16cex="http://schemas.microsoft.com/office/word/2018/wordml/cex" xmlns:w16cid="http://schemas.microsoft.com/office/word/2016/wordml/cid" xmlns:w16="http://schemas.microsoft.com/office/word/2018/wordml" xmlns:w16sdtdh="http://schemas.microsoft.com/office/word/2020/wordml/sdtdatahash" xmlns:w16se="http://schemas.microsoft.com/office/word/2015/wordml/symex" xmlns:wpg="http://schemas.microsoft.com/office/word/2010/wordprocessingGroup" xmlns:wpi="http://schemas.microsoft.com/office/word/2010/wordprocessingInk" xmlns:wne="http://schemas.microsoft.com/office/word/2006/wordml" xmlns:wps="http://schemas.microsoft.com/office/word/2010/wordprocessingShape" mc:Ignorable="w14 w15 w16se w16cid w16 w16cex w16sdtdh wp14">
   <w:endnote w:type="separator" w:id="-1">
     <w:p>
       <w:pPr>
@@ -4228,7 +4478,7 @@
 </file>
 
 <file path=word/footer1.xml><?xml version="1.0" encoding="utf-8"?>
-<w:ftr xmlns:wpc="http://schemas.microsoft.com/office/word/2010/wordprocessingCanvas" xmlns:cx="http://schemas.microsoft.com/office/drawing/2014/chartex" xmlns:cx1="http://schemas.microsoft.com/office/drawing/2015/9/8/chartex" xmlns:cx2="http://schemas.microsoft.com/office/drawing/2015/10/21/chartex" xmlns:cx3="http://schemas.microsoft.com/office/drawing/2016/5/9/chartex" xmlns:cx4="http://schemas.microsoft.com/office/drawing/2016/5/10/chartex" xmlns:cx5="http://schemas.microsoft.com/office/drawing/2016/5/11/chartex" xmlns:cx6="http://schemas.microsoft.com/office/drawing/2016/5/12/chartex" xmlns:cx7="http://schemas.microsoft.com/office/drawing/2016/5/13/chartex" xmlns:cx8="http://schemas.microsoft.com/office/drawing/2016/5/14/chartex" xmlns:mc="http://schemas.openxmlformats.org/markup-compatibility/2006" xmlns:aink="http://schemas.microsoft.com/office/drawing/2016/ink" xmlns:am3d="http://schemas.microsoft.com/office/drawing/2017/model3d" xmlns:o="urn:schemas-microsoft-com:office:office" xmlns:oel="http://schemas.microsoft.com/office/2019/extlst" xmlns:r="http://schemas.openxmlformats.org/officeDocument/2006/relationships" xmlns:m="http://schemas.openxmlformats.org/officeDocument/2006/math" xmlns:v="urn:schemas-microsoft-com:vml" xmlns:wp14="http://schemas.microsoft.com/office/word/2010/wordprocessingDrawing" xmlns:wp="http://schemas.openxmlformats.org/drawingml/2006/wordprocessingDrawing" xmlns:w10="urn:schemas-microsoft-com:office:word" xmlns:w="http://schemas.openxmlformats.org/wordprocessingml/2006/main" xmlns:w14="http://schemas.microsoft.com/office/word/2010/wordml" xmlns:w15="http://schemas.microsoft.com/office/word/2012/wordml" xmlns:w16cex="http://schemas.microsoft.com/office/word/2018/wordml/cex" xmlns:w16cid="http://schemas.microsoft.com/office/word/2016/wordml/cid" xmlns:w16="http://schemas.microsoft.com/office/word/2018/wordml" xmlns:w16du="http://schemas.microsoft.com/office/word/2023/wordml/word16du" xmlns:w16sdtdh="http://schemas.microsoft.com/office/word/2020/wordml/sdtdatahash" xmlns:w16se="http://schemas.microsoft.com/office/word/2015/wordml/symex" xmlns:wpg="http://schemas.microsoft.com/office/word/2010/wordprocessingGroup" xmlns:wpi="http://schemas.microsoft.com/office/word/2010/wordprocessingInk" xmlns:wne="http://schemas.microsoft.com/office/word/2006/wordml" xmlns:wps="http://schemas.microsoft.com/office/word/2010/wordprocessingShape" mc:Ignorable="w14 w15 w16se w16cid w16 w16cex w16sdtdh wp14">
+<w:ftr xmlns:wpc="http://schemas.microsoft.com/office/word/2010/wordprocessingCanvas" xmlns:cx="http://schemas.microsoft.com/office/drawing/2014/chartex" xmlns:cx1="http://schemas.microsoft.com/office/drawing/2015/9/8/chartex" xmlns:cx2="http://schemas.microsoft.com/office/drawing/2015/10/21/chartex" xmlns:cx3="http://schemas.microsoft.com/office/drawing/2016/5/9/chartex" xmlns:cx4="http://schemas.microsoft.com/office/drawing/2016/5/10/chartex" xmlns:cx5="http://schemas.microsoft.com/office/drawing/2016/5/11/chartex" xmlns:cx6="http://schemas.microsoft.com/office/drawing/2016/5/12/chartex" xmlns:cx7="http://schemas.microsoft.com/office/drawing/2016/5/13/chartex" xmlns:cx8="http://schemas.microsoft.com/office/drawing/2016/5/14/chartex" xmlns:mc="http://schemas.openxmlformats.org/markup-compatibility/2006" xmlns:aink="http://schemas.microsoft.com/office/drawing/2016/ink" xmlns:am3d="http://schemas.microsoft.com/office/drawing/2017/model3d" xmlns:o="urn:schemas-microsoft-com:office:office" xmlns:oel="http://schemas.microsoft.com/office/2019/extlst" xmlns:r="http://schemas.openxmlformats.org/officeDocument/2006/relationships" xmlns:m="http://schemas.openxmlformats.org/officeDocument/2006/math" xmlns:v="urn:schemas-microsoft-com:vml" xmlns:wp14="http://schemas.microsoft.com/office/word/2010/wordprocessingDrawing" xmlns:wp="http://schemas.openxmlformats.org/drawingml/2006/wordprocessingDrawing" xmlns:w10="urn:schemas-microsoft-com:office:word" xmlns:w="http://schemas.openxmlformats.org/wordprocessingml/2006/main" xmlns:w14="http://schemas.microsoft.com/office/word/2010/wordml" xmlns:w15="http://schemas.microsoft.com/office/word/2012/wordml" xmlns:w16cex="http://schemas.microsoft.com/office/word/2018/wordml/cex" xmlns:w16cid="http://schemas.microsoft.com/office/word/2016/wordml/cid" xmlns:w16="http://schemas.microsoft.com/office/word/2018/wordml" xmlns:w16sdtdh="http://schemas.microsoft.com/office/word/2020/wordml/sdtdatahash" xmlns:w16se="http://schemas.microsoft.com/office/word/2015/wordml/symex" xmlns:wpg="http://schemas.microsoft.com/office/word/2010/wordprocessingGroup" xmlns:wpi="http://schemas.microsoft.com/office/word/2010/wordprocessingInk" xmlns:wne="http://schemas.microsoft.com/office/word/2006/wordml" xmlns:wps="http://schemas.microsoft.com/office/word/2010/wordprocessingShape" mc:Ignorable="w14 w15 w16se w16cid w16 w16cex w16sdtdh wp14">
   <w:p>
     <w:pPr>
       <w:pStyle w:val="Footer"/>
@@ -4323,13 +4573,13 @@
             </wp:anchor>
           </w:drawing>
         </mc:Choice>
-        <mc:Fallback>
+        <mc:Fallback xmlns:w16du="http://schemas.microsoft.com/office/word/2023/wordml/word16du">
           <w:pict>
             <v:shapetype w14:anchorId="41B1E642" id="_x0000_t202" coordsize="21600,21600" o:spt="202" path="m,l,21600r21600,l21600,xe">
               <v:stroke joinstyle="miter"/>
               <v:path gradientshapeok="t" o:connecttype="rect"/>
             </v:shapetype>
-            <v:shape id="Text Box 6" o:spid="_x0000_s1026" type="#_x0000_t202" style="position:absolute;margin-left:109.85pt;margin-top:28.05pt;width:40.15pt;height:13pt;z-index:251660288;visibility:visible;mso-wrap-style:square;mso-width-percent:0;mso-height-percent:0;mso-wrap-distance-left:9pt;mso-wrap-distance-top:0;mso-wrap-distance-right:9pt;mso-wrap-distance-bottom:0;mso-position-horizontal:absolute;mso-position-horizontal-relative:text;mso-position-vertical:absolute;mso-position-vertical-relative:text;mso-width-percent:0;mso-height-percent:0;mso-width-relative:page;mso-height-relative:page;v-text-anchor:middle" o:gfxdata="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" filled="f" stroked="f" strokeweight=".5pt">
+            <v:shape id="Text Box 6" o:spid="_x0000_s1026" type="#_x0000_t202" style="position:absolute;margin-left:109.85pt;margin-top:28.05pt;width:40.15pt;height:13pt;z-index:251660288;visibility:visible;mso-wrap-style:square;mso-width-percent:0;mso-height-percent:0;mso-wrap-distance-left:9pt;mso-wrap-distance-top:0;mso-wrap-distance-right:9pt;mso-wrap-distance-bottom:0;mso-position-horizontal:absolute;mso-position-horizontal-relative:text;mso-position-vertical:absolute;mso-position-vertical-relative:text;mso-width-percent:0;mso-height-percent:0;mso-width-relative:page;mso-height-relative:page;v-text-anchor:middle" o:gfxdata="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" filled="f" stroked="f" strokeweight=".5pt">
               <v:textbox inset=".5mm,0,0,0">
                 <w:txbxContent>
                   <w:p>
@@ -5096,9 +5346,9 @@
             </wp:anchor>
           </w:drawing>
         </mc:Choice>
-        <mc:Fallback>
+        <mc:Fallback xmlns:w16du="http://schemas.microsoft.com/office/word/2023/wordml/word16du">
           <w:pict>
-            <v:shape w14:anchorId="2074F399" id="Text Box 16" o:spid="_x0000_s1027" type="#_x0000_t202" style="position:absolute;margin-left:109pt;margin-top:7pt;width:411.4pt;height:40.45pt;z-index:251657216;visibility:visible;mso-wrap-style:square;mso-width-percent:0;mso-height-percent:0;mso-wrap-distance-left:9pt;mso-wrap-distance-top:0;mso-wrap-distance-right:9pt;mso-wrap-distance-bottom:0;mso-position-horizontal:absolute;mso-position-horizontal-relative:text;mso-position-vertical:absolute;mso-position-vertical-relative:text;mso-width-percent:0;mso-height-percent:0;mso-width-relative:page;mso-height-relative:page;v-text-anchor:top" o:gfxdata="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" filled="f" stroked="f">
+            <v:shape w14:anchorId="2074F399" id="Text Box 16" o:spid="_x0000_s1027" type="#_x0000_t202" style="position:absolute;margin-left:109pt;margin-top:7pt;width:411.4pt;height:40.45pt;z-index:251657216;visibility:visible;mso-wrap-style:square;mso-width-percent:0;mso-height-percent:0;mso-wrap-distance-left:9pt;mso-wrap-distance-top:0;mso-wrap-distance-right:9pt;mso-wrap-distance-bottom:0;mso-position-horizontal:absolute;mso-position-horizontal-relative:text;mso-position-vertical:absolute;mso-position-vertical-relative:text;mso-width-percent:0;mso-height-percent:0;mso-width-relative:page;mso-height-relative:page;v-text-anchor:top" o:gfxdata="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" filled="f" stroked="f">
               <v:textbox inset=".5mm,1.2mm,.5mm,.5mm">
                 <w:txbxContent>
                   <w:p>
@@ -5933,7 +6183,7 @@
             </wp:anchor>
           </w:drawing>
         </mc:Choice>
-        <mc:Fallback>
+        <mc:Fallback xmlns:w16du="http://schemas.microsoft.com/office/word/2023/wordml/word16du">
           <w:pict>
             <v:line w14:anchorId="60BE7D18" id="Straight Connector 19" o:spid="_x0000_s1026" style="position:absolute;flip:y;z-index:251622400;visibility:visible;mso-wrap-style:square;mso-width-percent:0;mso-height-percent:0;mso-wrap-distance-left:9pt;mso-wrap-distance-top:0;mso-wrap-distance-right:9pt;mso-wrap-distance-bottom:0;mso-position-horizontal:absolute;mso-position-horizontal-relative:text;mso-position-vertical:absolute;mso-position-vertical-relative:text;mso-width-percent:0;mso-height-percent:0;mso-width-relative:page;mso-height-relative:page" from="-.1pt,5.2pt" to="520.7pt,5.2pt" o:gfxdata="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" strokecolor="#974706 [1609]" strokeweight="1pt">
               <v:stroke endcap="round"/>
@@ -6112,9 +6362,9 @@
             </wp:anchor>
           </w:drawing>
         </mc:Choice>
-        <mc:Fallback>
+        <mc:Fallback xmlns:w16du="http://schemas.microsoft.com/office/word/2023/wordml/word16du">
           <w:pict>
-            <v:shape w14:anchorId="60DB5C39" id="Text Box 4" o:spid="_x0000_s1028" type="#_x0000_t202" style="position:absolute;margin-left:444.65pt;margin-top:26.95pt;width:70.9pt;height:15.9pt;z-index:251663360;visibility:visible;mso-wrap-style:square;mso-width-percent:0;mso-height-percent:0;mso-wrap-distance-left:9pt;mso-wrap-distance-top:0;mso-wrap-distance-right:9pt;mso-wrap-distance-bottom:0;mso-position-horizontal:absolute;mso-position-horizontal-relative:text;mso-position-vertical:absolute;mso-position-vertical-relative:text;mso-width-percent:0;mso-height-percent:0;mso-width-relative:page;mso-height-relative:page;v-text-anchor:middle" o:gfxdata="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" filled="f" stroked="f" strokeweight=".5pt">
+            <v:shape w14:anchorId="60DB5C39" id="Text Box 4" o:spid="_x0000_s1028" type="#_x0000_t202" style="position:absolute;margin-left:444.65pt;margin-top:26.95pt;width:70.9pt;height:15.9pt;z-index:251663360;visibility:visible;mso-wrap-style:square;mso-width-percent:0;mso-height-percent:0;mso-wrap-distance-left:9pt;mso-wrap-distance-top:0;mso-wrap-distance-right:9pt;mso-wrap-distance-bottom:0;mso-position-horizontal:absolute;mso-position-horizontal-relative:text;mso-position-vertical:absolute;mso-position-vertical-relative:text;mso-width-percent:0;mso-height-percent:0;mso-width-relative:page;mso-height-relative:page;v-text-anchor:middle" o:gfxdata="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" filled="f" stroked="f" strokeweight=".5pt">
               <v:textbox inset="0,0,0,0">
                 <w:txbxContent>
                   <w:p>
@@ -6225,7 +6475,7 @@
 </file>
 
 <file path=word/footnotes.xml><?xml version="1.0" encoding="utf-8"?>
-<w:footnotes xmlns:wpc="http://schemas.microsoft.com/office/word/2010/wordprocessingCanvas" xmlns:cx="http://schemas.microsoft.com/office/drawing/2014/chartex" xmlns:cx1="http://schemas.microsoft.com/office/drawing/2015/9/8/chartex" xmlns:cx2="http://schemas.microsoft.com/office/drawing/2015/10/21/chartex" xmlns:cx3="http://schemas.microsoft.com/office/drawing/2016/5/9/chartex" xmlns:cx4="http://schemas.microsoft.com/office/drawing/2016/5/10/chartex" xmlns:cx5="http://schemas.microsoft.com/office/drawing/2016/5/11/chartex" xmlns:cx6="http://schemas.microsoft.com/office/drawing/2016/5/12/chartex" xmlns:cx7="http://schemas.microsoft.com/office/drawing/2016/5/13/chartex" xmlns:cx8="http://schemas.microsoft.com/office/drawing/2016/5/14/chartex" xmlns:mc="http://schemas.openxmlformats.org/markup-compatibility/2006" xmlns:aink="http://schemas.microsoft.com/office/drawing/2016/ink" xmlns:am3d="http://schemas.microsoft.com/office/drawing/2017/model3d" xmlns:o="urn:schemas-microsoft-com:office:office" xmlns:oel="http://schemas.microsoft.com/office/2019/extlst" xmlns:r="http://schemas.openxmlformats.org/officeDocument/2006/relationships" xmlns:m="http://schemas.openxmlformats.org/officeDocument/2006/math" xmlns:v="urn:schemas-microsoft-com:vml" xmlns:wp14="http://schemas.microsoft.com/office/word/2010/wordprocessingDrawing" xmlns:wp="http://schemas.openxmlformats.org/drawingml/2006/wordprocessingDrawing" xmlns:w10="urn:schemas-microsoft-com:office:word" xmlns:w="http://schemas.openxmlformats.org/wordprocessingml/2006/main" xmlns:w14="http://schemas.microsoft.com/office/word/2010/wordml" xmlns:w15="http://schemas.microsoft.com/office/word/2012/wordml" xmlns:w16cex="http://schemas.microsoft.com/office/word/2018/wordml/cex" xmlns:w16cid="http://schemas.microsoft.com/office/word/2016/wordml/cid" xmlns:w16="http://schemas.microsoft.com/office/word/2018/wordml" xmlns:w16du="http://schemas.microsoft.com/office/word/2023/wordml/word16du" xmlns:w16sdtdh="http://schemas.microsoft.com/office/word/2020/wordml/sdtdatahash" xmlns:w16se="http://schemas.microsoft.com/office/word/2015/wordml/symex" xmlns:wpg="http://schemas.microsoft.com/office/word/2010/wordprocessingGroup" xmlns:wpi="http://schemas.microsoft.com/office/word/2010/wordprocessingInk" xmlns:wne="http://schemas.microsoft.com/office/word/2006/wordml" xmlns:wps="http://schemas.microsoft.com/office/word/2010/wordprocessingShape" mc:Ignorable="w14 w15 w16se w16cid w16 w16cex w16sdtdh wp14">
+<w:footnotes xmlns:wpc="http://schemas.microsoft.com/office/word/2010/wordprocessingCanvas" xmlns:cx="http://schemas.microsoft.com/office/drawing/2014/chartex" xmlns:cx1="http://schemas.microsoft.com/office/drawing/2015/9/8/chartex" xmlns:cx2="http://schemas.microsoft.com/office/drawing/2015/10/21/chartex" xmlns:cx3="http://schemas.microsoft.com/office/drawing/2016/5/9/chartex" xmlns:cx4="http://schemas.microsoft.com/office/drawing/2016/5/10/chartex" xmlns:cx5="http://schemas.microsoft.com/office/drawing/2016/5/11/chartex" xmlns:cx6="http://schemas.microsoft.com/office/drawing/2016/5/12/chartex" xmlns:cx7="http://schemas.microsoft.com/office/drawing/2016/5/13/chartex" xmlns:cx8="http://schemas.microsoft.com/office/drawing/2016/5/14/chartex" xmlns:mc="http://schemas.openxmlformats.org/markup-compatibility/2006" xmlns:aink="http://schemas.microsoft.com/office/drawing/2016/ink" xmlns:am3d="http://schemas.microsoft.com/office/drawing/2017/model3d" xmlns:o="urn:schemas-microsoft-com:office:office" xmlns:oel="http://schemas.microsoft.com/office/2019/extlst" xmlns:r="http://schemas.openxmlformats.org/officeDocument/2006/relationships" xmlns:m="http://schemas.openxmlformats.org/officeDocument/2006/math" xmlns:v="urn:schemas-microsoft-com:vml" xmlns:wp14="http://schemas.microsoft.com/office/word/2010/wordprocessingDrawing" xmlns:wp="http://schemas.openxmlformats.org/drawingml/2006/wordprocessingDrawing" xmlns:w10="urn:schemas-microsoft-com:office:word" xmlns:w="http://schemas.openxmlformats.org/wordprocessingml/2006/main" xmlns:w14="http://schemas.microsoft.com/office/word/2010/wordml" xmlns:w15="http://schemas.microsoft.com/office/word/2012/wordml" xmlns:w16cex="http://schemas.microsoft.com/office/word/2018/wordml/cex" xmlns:w16cid="http://schemas.microsoft.com/office/word/2016/wordml/cid" xmlns:w16="http://schemas.microsoft.com/office/word/2018/wordml" xmlns:w16sdtdh="http://schemas.microsoft.com/office/word/2020/wordml/sdtdatahash" xmlns:w16se="http://schemas.microsoft.com/office/word/2015/wordml/symex" xmlns:wpg="http://schemas.microsoft.com/office/word/2010/wordprocessingGroup" xmlns:wpi="http://schemas.microsoft.com/office/word/2010/wordprocessingInk" xmlns:wne="http://schemas.microsoft.com/office/word/2006/wordml" xmlns:wps="http://schemas.microsoft.com/office/word/2010/wordprocessingShape" mc:Ignorable="w14 w15 w16se w16cid w16 w16cex w16sdtdh wp14">
   <w:footnote w:type="separator" w:id="-1">
     <w:p>
       <w:pPr>
@@ -6250,7 +6500,7 @@
 </file>
 
 <file path=word/header1.xml><?xml version="1.0" encoding="utf-8"?>
-<w:hdr xmlns:wpc="http://schemas.microsoft.com/office/word/2010/wordprocessingCanvas" xmlns:cx="http://schemas.microsoft.com/office/drawing/2014/chartex" xmlns:cx1="http://schemas.microsoft.com/office/drawing/2015/9/8/chartex" xmlns:cx2="http://schemas.microsoft.com/office/drawing/2015/10/21/chartex" xmlns:cx3="http://schemas.microsoft.com/office/drawing/2016/5/9/chartex" xmlns:cx4="http://schemas.microsoft.com/office/drawing/2016/5/10/chartex" xmlns:cx5="http://schemas.microsoft.com/office/drawing/2016/5/11/chartex" xmlns:cx6="http://schemas.microsoft.com/office/drawing/2016/5/12/chartex" xmlns:cx7="http://schemas.microsoft.com/office/drawing/2016/5/13/chartex" xmlns:cx8="http://schemas.microsoft.com/office/drawing/2016/5/14/chartex" xmlns:mc="http://schemas.openxmlformats.org/markup-compatibility/2006" xmlns:aink="http://schemas.microsoft.com/office/drawing/2016/ink" xmlns:am3d="http://schemas.microsoft.com/office/drawing/2017/model3d" xmlns:o="urn:schemas-microsoft-com:office:office" xmlns:oel="http://schemas.microsoft.com/office/2019/extlst" xmlns:r="http://schemas.openxmlformats.org/officeDocument/2006/relationships" xmlns:m="http://schemas.openxmlformats.org/officeDocument/2006/math" xmlns:v="urn:schemas-microsoft-com:vml" xmlns:wp14="http://schemas.microsoft.com/office/word/2010/wordprocessingDrawing" xmlns:wp="http://schemas.openxmlformats.org/drawingml/2006/wordprocessingDrawing" xmlns:w10="urn:schemas-microsoft-com:office:word" xmlns:w="http://schemas.openxmlformats.org/wordprocessingml/2006/main" xmlns:w14="http://schemas.microsoft.com/office/word/2010/wordml" xmlns:w15="http://schemas.microsoft.com/office/word/2012/wordml" xmlns:w16cex="http://schemas.microsoft.com/office/word/2018/wordml/cex" xmlns:w16cid="http://schemas.microsoft.com/office/word/2016/wordml/cid" xmlns:w16="http://schemas.microsoft.com/office/word/2018/wordml" xmlns:w16du="http://schemas.microsoft.com/office/word/2023/wordml/word16du" xmlns:w16sdtdh="http://schemas.microsoft.com/office/word/2020/wordml/sdtdatahash" xmlns:w16se="http://schemas.microsoft.com/office/word/2015/wordml/symex" xmlns:wpg="http://schemas.microsoft.com/office/word/2010/wordprocessingGroup" xmlns:wpi="http://schemas.microsoft.com/office/word/2010/wordprocessingInk" xmlns:wne="http://schemas.microsoft.com/office/word/2006/wordml" xmlns:wps="http://schemas.microsoft.com/office/word/2010/wordprocessingShape" mc:Ignorable="w14 w15 w16se w16cid w16 w16cex w16sdtdh wp14">
+<w:hdr xmlns:wpc="http://schemas.microsoft.com/office/word/2010/wordprocessingCanvas" xmlns:cx="http://schemas.microsoft.com/office/drawing/2014/chartex" xmlns:cx1="http://schemas.microsoft.com/office/drawing/2015/9/8/chartex" xmlns:cx2="http://schemas.microsoft.com/office/drawing/2015/10/21/chartex" xmlns:cx3="http://schemas.microsoft.com/office/drawing/2016/5/9/chartex" xmlns:cx4="http://schemas.microsoft.com/office/drawing/2016/5/10/chartex" xmlns:cx5="http://schemas.microsoft.com/office/drawing/2016/5/11/chartex" xmlns:cx6="http://schemas.microsoft.com/office/drawing/2016/5/12/chartex" xmlns:cx7="http://schemas.microsoft.com/office/drawing/2016/5/13/chartex" xmlns:cx8="http://schemas.microsoft.com/office/drawing/2016/5/14/chartex" xmlns:mc="http://schemas.openxmlformats.org/markup-compatibility/2006" xmlns:aink="http://schemas.microsoft.com/office/drawing/2016/ink" xmlns:am3d="http://schemas.microsoft.com/office/drawing/2017/model3d" xmlns:o="urn:schemas-microsoft-com:office:office" xmlns:oel="http://schemas.microsoft.com/office/2019/extlst" xmlns:r="http://schemas.openxmlformats.org/officeDocument/2006/relationships" xmlns:m="http://schemas.openxmlformats.org/officeDocument/2006/math" xmlns:v="urn:schemas-microsoft-com:vml" xmlns:wp14="http://schemas.microsoft.com/office/word/2010/wordprocessingDrawing" xmlns:wp="http://schemas.openxmlformats.org/drawingml/2006/wordprocessingDrawing" xmlns:w10="urn:schemas-microsoft-com:office:word" xmlns:w="http://schemas.openxmlformats.org/wordprocessingml/2006/main" xmlns:w14="http://schemas.microsoft.com/office/word/2010/wordml" xmlns:w15="http://schemas.microsoft.com/office/word/2012/wordml" xmlns:w16cex="http://schemas.microsoft.com/office/word/2018/wordml/cex" xmlns:w16cid="http://schemas.microsoft.com/office/word/2016/wordml/cid" xmlns:w16="http://schemas.microsoft.com/office/word/2018/wordml" xmlns:w16sdtdh="http://schemas.microsoft.com/office/word/2020/wordml/sdtdatahash" xmlns:w16se="http://schemas.microsoft.com/office/word/2015/wordml/symex" xmlns:wpg="http://schemas.microsoft.com/office/word/2010/wordprocessingGroup" xmlns:wpi="http://schemas.microsoft.com/office/word/2010/wordprocessingInk" xmlns:wne="http://schemas.microsoft.com/office/word/2006/wordml" xmlns:wps="http://schemas.microsoft.com/office/word/2010/wordprocessingShape" mc:Ignorable="w14 w15 w16se w16cid w16 w16cex w16sdtdh wp14">
   <w:p>
     <w:pPr>
       <w:pStyle w:val="Header"/>
@@ -6261,7 +6511,7 @@
 </file>
 
 <file path=word/numbering.xml><?xml version="1.0" encoding="utf-8"?>
-<w:numbering xmlns:wpc="http://schemas.microsoft.com/office/word/2010/wordprocessingCanvas" xmlns:cx="http://schemas.microsoft.com/office/drawing/2014/chartex" xmlns:cx1="http://schemas.microsoft.com/office/drawing/2015/9/8/chartex" xmlns:cx2="http://schemas.microsoft.com/office/drawing/2015/10/21/chartex" xmlns:cx3="http://schemas.microsoft.com/office/drawing/2016/5/9/chartex" xmlns:cx4="http://schemas.microsoft.com/office/drawing/2016/5/10/chartex" xmlns:cx5="http://schemas.microsoft.com/office/drawing/2016/5/11/chartex" xmlns:cx6="http://schemas.microsoft.com/office/drawing/2016/5/12/chartex" xmlns:cx7="http://schemas.microsoft.com/office/drawing/2016/5/13/chartex" xmlns:cx8="http://schemas.microsoft.com/office/drawing/2016/5/14/chartex" xmlns:mc="http://schemas.openxmlformats.org/markup-compatibility/2006" xmlns:aink="http://schemas.microsoft.com/office/drawing/2016/ink" xmlns:am3d="http://schemas.microsoft.com/office/drawing/2017/model3d" xmlns:o="urn:schemas-microsoft-com:office:office" xmlns:oel="http://schemas.microsoft.com/office/2019/extlst" xmlns:r="http://schemas.openxmlformats.org/officeDocument/2006/relationships" xmlns:m="http://schemas.openxmlformats.org/officeDocument/2006/math" xmlns:v="urn:schemas-microsoft-com:vml" xmlns:wp14="http://schemas.microsoft.com/office/word/2010/wordprocessingDrawing" xmlns:wp="http://schemas.openxmlformats.org/drawingml/2006/wordprocessingDrawing" xmlns:w10="urn:schemas-microsoft-com:office:word" xmlns:w="http://schemas.openxmlformats.org/wordprocessingml/2006/main" xmlns:w14="http://schemas.microsoft.com/office/word/2010/wordml" xmlns:w15="http://schemas.microsoft.com/office/word/2012/wordml" xmlns:w16cex="http://schemas.microsoft.com/office/word/2018/wordml/cex" xmlns:w16cid="http://schemas.microsoft.com/office/word/2016/wordml/cid" xmlns:w16="http://schemas.microsoft.com/office/word/2018/wordml" xmlns:w16du="http://schemas.microsoft.com/office/word/2023/wordml/word16du" xmlns:w16sdtdh="http://schemas.microsoft.com/office/word/2020/wordml/sdtdatahash" xmlns:w16se="http://schemas.microsoft.com/office/word/2015/wordml/symex" xmlns:wpg="http://schemas.microsoft.com/office/word/2010/wordprocessingGroup" xmlns:wpi="http://schemas.microsoft.com/office/word/2010/wordprocessingInk" xmlns:wne="http://schemas.microsoft.com/office/word/2006/wordml" xmlns:wps="http://schemas.microsoft.com/office/word/2010/wordprocessingShape" mc:Ignorable="w14 w15 w16se w16cid w16 w16cex w16sdtdh wp14">
+<w:numbering xmlns:wpc="http://schemas.microsoft.com/office/word/2010/wordprocessingCanvas" xmlns:cx="http://schemas.microsoft.com/office/drawing/2014/chartex" xmlns:cx1="http://schemas.microsoft.com/office/drawing/2015/9/8/chartex" xmlns:cx2="http://schemas.microsoft.com/office/drawing/2015/10/21/chartex" xmlns:cx3="http://schemas.microsoft.com/office/drawing/2016/5/9/chartex" xmlns:cx4="http://schemas.microsoft.com/office/drawing/2016/5/10/chartex" xmlns:cx5="http://schemas.microsoft.com/office/drawing/2016/5/11/chartex" xmlns:cx6="http://schemas.microsoft.com/office/drawing/2016/5/12/chartex" xmlns:cx7="http://schemas.microsoft.com/office/drawing/2016/5/13/chartex" xmlns:cx8="http://schemas.microsoft.com/office/drawing/2016/5/14/chartex" xmlns:mc="http://schemas.openxmlformats.org/markup-compatibility/2006" xmlns:aink="http://schemas.microsoft.com/office/drawing/2016/ink" xmlns:am3d="http://schemas.microsoft.com/office/drawing/2017/model3d" xmlns:o="urn:schemas-microsoft-com:office:office" xmlns:oel="http://schemas.microsoft.com/office/2019/extlst" xmlns:r="http://schemas.openxmlformats.org/officeDocument/2006/relationships" xmlns:m="http://schemas.openxmlformats.org/officeDocument/2006/math" xmlns:v="urn:schemas-microsoft-com:vml" xmlns:wp14="http://schemas.microsoft.com/office/word/2010/wordprocessingDrawing" xmlns:wp="http://schemas.openxmlformats.org/drawingml/2006/wordprocessingDrawing" xmlns:w10="urn:schemas-microsoft-com:office:word" xmlns:w="http://schemas.openxmlformats.org/wordprocessingml/2006/main" xmlns:w14="http://schemas.microsoft.com/office/word/2010/wordml" xmlns:w15="http://schemas.microsoft.com/office/word/2012/wordml" xmlns:w16cex="http://schemas.microsoft.com/office/word/2018/wordml/cex" xmlns:w16cid="http://schemas.microsoft.com/office/word/2016/wordml/cid" xmlns:w16="http://schemas.microsoft.com/office/word/2018/wordml" xmlns:w16sdtdh="http://schemas.microsoft.com/office/word/2020/wordml/sdtdatahash" xmlns:w16se="http://schemas.microsoft.com/office/word/2015/wordml/symex" xmlns:wpg="http://schemas.microsoft.com/office/word/2010/wordprocessingGroup" xmlns:wpi="http://schemas.microsoft.com/office/word/2010/wordprocessingInk" xmlns:wne="http://schemas.microsoft.com/office/word/2006/wordml" xmlns:wps="http://schemas.microsoft.com/office/word/2010/wordprocessingShape" mc:Ignorable="w14 w15 w16se w16cid w16 w16cex w16sdtdh wp14">
   <w:abstractNum w:abstractNumId="0" w15:restartNumberingAfterBreak="0">
     <w:nsid w:val="04433CC3"/>
     <w:multiLevelType w:val="hybridMultilevel"/>
@@ -7434,6 +7684,119 @@
     </w:lvl>
   </w:abstractNum>
   <w:abstractNum w:abstractNumId="11" w15:restartNumberingAfterBreak="0">
+    <w:nsid w:val="4FB46C76"/>
+    <w:multiLevelType w:val="hybridMultilevel"/>
+    <w:tmpl w:val="88CECD06"/>
+    <w:lvl w:ilvl="0" w:tplc="04090001">
+      <w:start w:val="1"/>
+      <w:numFmt w:val="bullet"/>
+      <w:lvlText w:val=""/>
+      <w:lvlJc w:val="left"/>
+      <w:pPr>
+        <w:ind w:left="720" w:hanging="360"/>
+      </w:pPr>
+      <w:rPr>
+        <w:rFonts w:ascii="Symbol" w:hAnsi="Symbol" w:hint="default"/>
+      </w:rPr>
+    </w:lvl>
+    <w:lvl w:ilvl="1" w:tplc="04090003" w:tentative="1">
+      <w:start w:val="1"/>
+      <w:numFmt w:val="bullet"/>
+      <w:lvlText w:val="o"/>
+      <w:lvlJc w:val="left"/>
+      <w:pPr>
+        <w:ind w:left="1440" w:hanging="360"/>
+      </w:pPr>
+      <w:rPr>
+        <w:rFonts w:ascii="Courier New" w:hAnsi="Courier New" w:cs="Courier New" w:hint="default"/>
+      </w:rPr>
+    </w:lvl>
+    <w:lvl w:ilvl="2" w:tplc="04090005" w:tentative="1">
+      <w:start w:val="1"/>
+      <w:numFmt w:val="bullet"/>
+      <w:lvlText w:val=""/>
+      <w:lvlJc w:val="left"/>
+      <w:pPr>
+        <w:ind w:left="2160" w:hanging="360"/>
+      </w:pPr>
+      <w:rPr>
+        <w:rFonts w:ascii="Wingdings" w:hAnsi="Wingdings" w:hint="default"/>
+      </w:rPr>
+    </w:lvl>
+    <w:lvl w:ilvl="3" w:tplc="04090001" w:tentative="1">
+      <w:start w:val="1"/>
+      <w:numFmt w:val="bullet"/>
+      <w:lvlText w:val=""/>
+      <w:lvlJc w:val="left"/>
+      <w:pPr>
+        <w:ind w:left="2880" w:hanging="360"/>
+      </w:pPr>
+      <w:rPr>
+        <w:rFonts w:ascii="Symbol" w:hAnsi="Symbol" w:hint="default"/>
+      </w:rPr>
+    </w:lvl>
+    <w:lvl w:ilvl="4" w:tplc="04090003" w:tentative="1">
+      <w:start w:val="1"/>
+      <w:numFmt w:val="bullet"/>
+      <w:lvlText w:val="o"/>
+      <w:lvlJc w:val="left"/>
+      <w:pPr>
+        <w:ind w:left="3600" w:hanging="360"/>
+      </w:pPr>
+      <w:rPr>
+        <w:rFonts w:ascii="Courier New" w:hAnsi="Courier New" w:cs="Courier New" w:hint="default"/>
+      </w:rPr>
+    </w:lvl>
+    <w:lvl w:ilvl="5" w:tplc="04090005" w:tentative="1">
+      <w:start w:val="1"/>
+      <w:numFmt w:val="bullet"/>
+      <w:lvlText w:val=""/>
+      <w:lvlJc w:val="left"/>
+      <w:pPr>
+        <w:ind w:left="4320" w:hanging="360"/>
+      </w:pPr>
+      <w:rPr>
+        <w:rFonts w:ascii="Wingdings" w:hAnsi="Wingdings" w:hint="default"/>
+      </w:rPr>
+    </w:lvl>
+    <w:lvl w:ilvl="6" w:tplc="04090001" w:tentative="1">
+      <w:start w:val="1"/>
+      <w:numFmt w:val="bullet"/>
+      <w:lvlText w:val=""/>
+      <w:lvlJc w:val="left"/>
+      <w:pPr>
+        <w:ind w:left="5040" w:hanging="360"/>
+      </w:pPr>
+      <w:rPr>
+        <w:rFonts w:ascii="Symbol" w:hAnsi="Symbol" w:hint="default"/>
+      </w:rPr>
+    </w:lvl>
+    <w:lvl w:ilvl="7" w:tplc="04090003" w:tentative="1">
+      <w:start w:val="1"/>
+      <w:numFmt w:val="bullet"/>
+      <w:lvlText w:val="o"/>
+      <w:lvlJc w:val="left"/>
+      <w:pPr>
+        <w:ind w:left="5760" w:hanging="360"/>
+      </w:pPr>
+      <w:rPr>
+        <w:rFonts w:ascii="Courier New" w:hAnsi="Courier New" w:cs="Courier New" w:hint="default"/>
+      </w:rPr>
+    </w:lvl>
+    <w:lvl w:ilvl="8" w:tplc="04090005" w:tentative="1">
+      <w:start w:val="1"/>
+      <w:numFmt w:val="bullet"/>
+      <w:lvlText w:val=""/>
+      <w:lvlJc w:val="left"/>
+      <w:pPr>
+        <w:ind w:left="6480" w:hanging="360"/>
+      </w:pPr>
+      <w:rPr>
+        <w:rFonts w:ascii="Wingdings" w:hAnsi="Wingdings" w:hint="default"/>
+      </w:rPr>
+    </w:lvl>
+  </w:abstractNum>
+  <w:abstractNum w:abstractNumId="12" w15:restartNumberingAfterBreak="0">
     <w:nsid w:val="50B31E7B"/>
     <w:multiLevelType w:val="multilevel"/>
     <w:tmpl w:val="291ECFB0"/>
@@ -7548,7 +7911,7 @@
       </w:rPr>
     </w:lvl>
   </w:abstractNum>
-  <w:abstractNum w:abstractNumId="12" w15:restartNumberingAfterBreak="0">
+  <w:abstractNum w:abstractNumId="13" w15:restartNumberingAfterBreak="0">
     <w:nsid w:val="596B2C00"/>
     <w:multiLevelType w:val="hybridMultilevel"/>
     <w:tmpl w:val="6EFC35BA"/>
@@ -7661,10 +8024,123 @@
       </w:rPr>
     </w:lvl>
   </w:abstractNum>
-  <w:abstractNum w:abstractNumId="13" w15:restartNumberingAfterBreak="0">
+  <w:abstractNum w:abstractNumId="14" w15:restartNumberingAfterBreak="0">
     <w:nsid w:val="645F60DF"/>
     <w:multiLevelType w:val="hybridMultilevel"/>
     <w:tmpl w:val="24F410F2"/>
+    <w:lvl w:ilvl="0" w:tplc="04090001">
+      <w:start w:val="1"/>
+      <w:numFmt w:val="bullet"/>
+      <w:lvlText w:val=""/>
+      <w:lvlJc w:val="left"/>
+      <w:pPr>
+        <w:ind w:left="720" w:hanging="360"/>
+      </w:pPr>
+      <w:rPr>
+        <w:rFonts w:ascii="Symbol" w:hAnsi="Symbol" w:hint="default"/>
+      </w:rPr>
+    </w:lvl>
+    <w:lvl w:ilvl="1" w:tplc="04090003" w:tentative="1">
+      <w:start w:val="1"/>
+      <w:numFmt w:val="bullet"/>
+      <w:lvlText w:val="o"/>
+      <w:lvlJc w:val="left"/>
+      <w:pPr>
+        <w:ind w:left="1440" w:hanging="360"/>
+      </w:pPr>
+      <w:rPr>
+        <w:rFonts w:ascii="Courier New" w:hAnsi="Courier New" w:cs="Courier New" w:hint="default"/>
+      </w:rPr>
+    </w:lvl>
+    <w:lvl w:ilvl="2" w:tplc="04090005" w:tentative="1">
+      <w:start w:val="1"/>
+      <w:numFmt w:val="bullet"/>
+      <w:lvlText w:val=""/>
+      <w:lvlJc w:val="left"/>
+      <w:pPr>
+        <w:ind w:left="2160" w:hanging="360"/>
+      </w:pPr>
+      <w:rPr>
+        <w:rFonts w:ascii="Wingdings" w:hAnsi="Wingdings" w:hint="default"/>
+      </w:rPr>
+    </w:lvl>
+    <w:lvl w:ilvl="3" w:tplc="04090001" w:tentative="1">
+      <w:start w:val="1"/>
+      <w:numFmt w:val="bullet"/>
+      <w:lvlText w:val=""/>
+      <w:lvlJc w:val="left"/>
+      <w:pPr>
+        <w:ind w:left="2880" w:hanging="360"/>
+      </w:pPr>
+      <w:rPr>
+        <w:rFonts w:ascii="Symbol" w:hAnsi="Symbol" w:hint="default"/>
+      </w:rPr>
+    </w:lvl>
+    <w:lvl w:ilvl="4" w:tplc="04090003" w:tentative="1">
+      <w:start w:val="1"/>
+      <w:numFmt w:val="bullet"/>
+      <w:lvlText w:val="o"/>
+      <w:lvlJc w:val="left"/>
+      <w:pPr>
+        <w:ind w:left="3600" w:hanging="360"/>
+      </w:pPr>
+      <w:rPr>
+        <w:rFonts w:ascii="Courier New" w:hAnsi="Courier New" w:cs="Courier New" w:hint="default"/>
+      </w:rPr>
+    </w:lvl>
+    <w:lvl w:ilvl="5" w:tplc="04090005" w:tentative="1">
+      <w:start w:val="1"/>
+      <w:numFmt w:val="bullet"/>
+      <w:lvlText w:val=""/>
+      <w:lvlJc w:val="left"/>
+      <w:pPr>
+        <w:ind w:left="4320" w:hanging="360"/>
+      </w:pPr>
+      <w:rPr>
+        <w:rFonts w:ascii="Wingdings" w:hAnsi="Wingdings" w:hint="default"/>
+      </w:rPr>
+    </w:lvl>
+    <w:lvl w:ilvl="6" w:tplc="04090001" w:tentative="1">
+      <w:start w:val="1"/>
+      <w:numFmt w:val="bullet"/>
+      <w:lvlText w:val=""/>
+      <w:lvlJc w:val="left"/>
+      <w:pPr>
+        <w:ind w:left="5040" w:hanging="360"/>
+      </w:pPr>
+      <w:rPr>
+        <w:rFonts w:ascii="Symbol" w:hAnsi="Symbol" w:hint="default"/>
+      </w:rPr>
+    </w:lvl>
+    <w:lvl w:ilvl="7" w:tplc="04090003" w:tentative="1">
+      <w:start w:val="1"/>
+      <w:numFmt w:val="bullet"/>
+      <w:lvlText w:val="o"/>
+      <w:lvlJc w:val="left"/>
+      <w:pPr>
+        <w:ind w:left="5760" w:hanging="360"/>
+      </w:pPr>
+      <w:rPr>
+        <w:rFonts w:ascii="Courier New" w:hAnsi="Courier New" w:cs="Courier New" w:hint="default"/>
+      </w:rPr>
+    </w:lvl>
+    <w:lvl w:ilvl="8" w:tplc="04090005" w:tentative="1">
+      <w:start w:val="1"/>
+      <w:numFmt w:val="bullet"/>
+      <w:lvlText w:val=""/>
+      <w:lvlJc w:val="left"/>
+      <w:pPr>
+        <w:ind w:left="6480" w:hanging="360"/>
+      </w:pPr>
+      <w:rPr>
+        <w:rFonts w:ascii="Wingdings" w:hAnsi="Wingdings" w:hint="default"/>
+      </w:rPr>
+    </w:lvl>
+  </w:abstractNum>
+  <w:abstractNum w:abstractNumId="15" w15:restartNumberingAfterBreak="0">
+    <w:nsid w:val="77845329"/>
+    <w:multiLevelType w:val="hybridMultilevel"/>
+    <w:tmpl w:val="22322138"/>
     <w:lvl w:ilvl="0" w:tplc="04090001">
       <w:start w:val="1"/>
       <w:numFmt w:val="bullet"/>
@@ -7781,16 +8257,16 @@
     <w:abstractNumId w:val="8"/>
   </w:num>
   <w:num w:numId="3" w16cid:durableId="1099524144">
-    <w:abstractNumId w:val="12"/>
+    <w:abstractNumId w:val="13"/>
   </w:num>
   <w:num w:numId="4" w16cid:durableId="2063750210">
-    <w:abstractNumId w:val="11"/>
+    <w:abstractNumId w:val="12"/>
   </w:num>
   <w:num w:numId="5" w16cid:durableId="1404915571">
     <w:abstractNumId w:val="7"/>
   </w:num>
   <w:num w:numId="6" w16cid:durableId="2127960652">
-    <w:abstractNumId w:val="13"/>
+    <w:abstractNumId w:val="14"/>
   </w:num>
   <w:num w:numId="7" w16cid:durableId="1275601756">
     <w:abstractNumId w:val="2"/>
@@ -7845,6 +8321,12 @@
   </w:num>
   <w:num w:numId="15" w16cid:durableId="117378493">
     <w:abstractNumId w:val="6"/>
+  </w:num>
+  <w:num w:numId="16" w16cid:durableId="1407070867">
+    <w:abstractNumId w:val="15"/>
+  </w:num>
+  <w:num w:numId="17" w16cid:durableId="1091007901">
+    <w:abstractNumId w:val="11"/>
   </w:num>
   <w:numIdMacAtCleanup w:val="13"/>
 </w:numbering>
@@ -8373,7 +8855,6 @@
   <w:style w:type="character" w:default="1" w:styleId="DefaultParagraphFont">
     <w:name w:val="Default Paragraph Font"/>
     <w:uiPriority w:val="1"/>
-    <w:semiHidden/>
     <w:unhideWhenUsed/>
   </w:style>
   <w:style w:type="table" w:default="1" w:styleId="TableNormal">
@@ -8657,7 +9138,6 @@
   <w:style w:type="paragraph" w:customStyle="1" w:styleId="Index">
     <w:name w:val="Index"/>
     <w:basedOn w:val="Normal"/>
-    <w:qFormat/>
     <w:rsid w:val="005054C7"/>
     <w:pPr>
       <w:suppressLineNumbers/>

</xml_diff>